<commit_message>
chore(modele): update tableau-heure-supp (#2255)
* chore(modele): update tableau-heure-supp

* fix(modeles): update docx

* fix(tools): update wording for indemnité licenciement
</commit_message>
<xml_diff>
--- a/packages/code-du-travail-data/dataset/courrier-type/docx/reclamation_des_heures_sup.docx
+++ b/packages/code-du-travail-data/dataset/courrier-type/docx/reclamation_des_heures_sup.docx
@@ -5,43 +5,87 @@
     <w:p>
       <w:pPr>
         <w:pStyle w:val="expediteur"/>
+        <w:rPr>
+          <w:sz w:val="22"/>
+          <w:szCs w:val="22"/>
+        </w:rPr>
       </w:pPr>
       <w:r>
+        <w:rPr>
+          <w:sz w:val="22"/>
+          <w:szCs w:val="22"/>
+        </w:rPr>
         <w:t xml:space="preserve">« Prénom du </w:t>
       </w:r>
       <w:r>
+        <w:rPr>
+          <w:sz w:val="22"/>
+          <w:szCs w:val="22"/>
+        </w:rPr>
         <w:t>salarié »</w:t>
       </w:r>
       <w:r>
+        <w:rPr>
+          <w:sz w:val="22"/>
+          <w:szCs w:val="22"/>
+        </w:rPr>
         <w:t xml:space="preserve"> « Nom du salarié »</w:t>
       </w:r>
     </w:p>
     <w:p>
       <w:pPr>
         <w:pStyle w:val="expediteur"/>
+        <w:rPr>
+          <w:sz w:val="22"/>
+          <w:szCs w:val="22"/>
+        </w:rPr>
       </w:pPr>
       <w:r>
+        <w:rPr>
+          <w:sz w:val="22"/>
+          <w:szCs w:val="22"/>
+        </w:rPr>
         <w:t>« Adresse du salarié »</w:t>
       </w:r>
     </w:p>
     <w:p>
       <w:pPr>
         <w:pStyle w:val="expediteur"/>
+        <w:rPr>
+          <w:sz w:val="22"/>
+          <w:szCs w:val="22"/>
+        </w:rPr>
       </w:pPr>
       <w:r>
+        <w:rPr>
+          <w:sz w:val="22"/>
+          <w:szCs w:val="22"/>
+        </w:rPr>
         <w:t>« Code postal + ville »</w:t>
       </w:r>
     </w:p>
     <w:p>
       <w:pPr>
         <w:pStyle w:val="expediteur"/>
+        <w:rPr>
+          <w:sz w:val="22"/>
+          <w:szCs w:val="22"/>
+        </w:rPr>
       </w:pPr>
     </w:p>
     <w:p>
       <w:pPr>
         <w:pStyle w:val="destinataire"/>
+        <w:rPr>
+          <w:sz w:val="22"/>
+          <w:szCs w:val="22"/>
+        </w:rPr>
       </w:pPr>
       <w:r>
+        <w:rPr>
+          <w:sz w:val="22"/>
+          <w:szCs w:val="22"/>
+        </w:rPr>
         <w:t>À l’attention de</w:t>
       </w:r>
     </w:p>
@@ -50,11 +94,15 @@
         <w:pStyle w:val="destinataire"/>
         <w:rPr>
           <w:color w:val="4D73B8"/>
+          <w:sz w:val="22"/>
+          <w:szCs w:val="22"/>
         </w:rPr>
       </w:pPr>
       <w:r>
         <w:rPr>
           <w:color w:val="4D73B8"/>
+          <w:sz w:val="22"/>
+          <w:szCs w:val="22"/>
         </w:rPr>
         <w:t xml:space="preserve"> « Nom de l’entreprise »</w:t>
       </w:r>
@@ -64,11 +112,15 @@
         <w:pStyle w:val="destinataire"/>
         <w:rPr>
           <w:color w:val="4D73B8"/>
+          <w:sz w:val="22"/>
+          <w:szCs w:val="22"/>
         </w:rPr>
       </w:pPr>
       <w:r>
         <w:rPr>
           <w:color w:val="4D73B8"/>
+          <w:sz w:val="22"/>
+          <w:szCs w:val="22"/>
         </w:rPr>
         <w:t>« M. /Mme », « Prénom de l’employeur », « Nom de l’employeur »</w:t>
       </w:r>
@@ -78,11 +130,15 @@
         <w:pStyle w:val="destinataire"/>
         <w:rPr>
           <w:color w:val="4D73B8"/>
+          <w:sz w:val="22"/>
+          <w:szCs w:val="22"/>
         </w:rPr>
       </w:pPr>
       <w:r>
         <w:rPr>
           <w:color w:val="4D73B8"/>
+          <w:sz w:val="22"/>
+          <w:szCs w:val="22"/>
         </w:rPr>
         <w:t>« Adresse de l’employeur »</w:t>
       </w:r>
@@ -92,11 +148,15 @@
         <w:pStyle w:val="destinataire"/>
         <w:rPr>
           <w:color w:val="4D73B8"/>
+          <w:sz w:val="22"/>
+          <w:szCs w:val="22"/>
         </w:rPr>
       </w:pPr>
       <w:r>
         <w:rPr>
           <w:color w:val="4D73B8"/>
+          <w:sz w:val="22"/>
+          <w:szCs w:val="22"/>
         </w:rPr>
         <w:t>« Code postal + ville »</w:t>
       </w:r>
@@ -106,6 +166,8 @@
         <w:pStyle w:val="destinataire"/>
         <w:rPr>
           <w:color w:val="4D73B8"/>
+          <w:sz w:val="22"/>
+          <w:szCs w:val="22"/>
         </w:rPr>
       </w:pPr>
     </w:p>
@@ -113,61 +175,33 @@
       <w:pPr>
         <w:pStyle w:val="expediteur"/>
         <w:rPr>
-          <w:u w:color="3F6797"/>
+          <w:sz w:val="22"/>
+          <w:szCs w:val="22"/>
+          <w:u w:color="00000A"/>
         </w:rPr>
       </w:pPr>
+      <w:r>
+        <w:rPr>
+          <w:sz w:val="22"/>
+          <w:szCs w:val="22"/>
+          <w:u w:color="00000A"/>
+        </w:rPr>
+        <w:t>« Lettre recommandée avec accusé de réception n° 1 A XXX XXX XXX X /</w:t>
+      </w:r>
     </w:p>
     <w:p>
       <w:pPr>
         <w:pStyle w:val="expediteur"/>
         <w:rPr>
+          <w:sz w:val="22"/>
+          <w:szCs w:val="22"/>
           <w:u w:color="00000A"/>
         </w:rPr>
       </w:pPr>
       <w:r>
         <w:rPr>
-          <w:u w:color="00000A"/>
-        </w:rPr>
-        <w:t xml:space="preserve">« Lettre recommandée avec accusé de réception n° 1 A XXX </w:t>
-      </w:r>
-      <w:proofErr w:type="spellStart"/>
-      <w:r>
-        <w:rPr>
-          <w:u w:color="00000A"/>
-        </w:rPr>
-        <w:t>XXX</w:t>
-      </w:r>
-      <w:proofErr w:type="spellEnd"/>
-      <w:r>
-        <w:rPr>
-          <w:u w:color="00000A"/>
-        </w:rPr>
-        <w:t xml:space="preserve"> </w:t>
-      </w:r>
-      <w:proofErr w:type="spellStart"/>
-      <w:r>
-        <w:rPr>
-          <w:u w:color="00000A"/>
-        </w:rPr>
-        <w:t>XXX</w:t>
-      </w:r>
-      <w:proofErr w:type="spellEnd"/>
-      <w:r>
-        <w:rPr>
-          <w:u w:color="00000A"/>
-        </w:rPr>
-        <w:t xml:space="preserve"> X /</w:t>
-      </w:r>
-    </w:p>
-    <w:p>
-      <w:pPr>
-        <w:pStyle w:val="expediteur"/>
-        <w:rPr>
-          <w:u w:color="00000A"/>
-        </w:rPr>
-      </w:pPr>
-      <w:r>
-        <w:rPr>
+          <w:sz w:val="22"/>
+          <w:szCs w:val="22"/>
           <w:u w:color="00000A"/>
         </w:rPr>
         <w:t xml:space="preserve">Courrier remis en mains propres contre décharge » </w:t>
@@ -179,53 +213,67 @@
         <w:rPr>
           <w:i/>
           <w:iCs/>
+          <w:sz w:val="22"/>
+          <w:szCs w:val="22"/>
           <w:u w:color="1F497D"/>
         </w:rPr>
       </w:pPr>
       <w:r>
         <w:rPr>
           <w:color w:val="4D73B8"/>
+          <w:sz w:val="22"/>
+          <w:szCs w:val="22"/>
         </w:rPr>
         <w:t>« Lieu </w:t>
       </w:r>
       <w:r>
         <w:rPr>
           <w:color w:val="4D73B8"/>
+          <w:sz w:val="22"/>
+          <w:szCs w:val="22"/>
         </w:rPr>
         <w:t xml:space="preserve">», </w:t>
       </w:r>
       <w:r>
         <w:rPr>
           <w:color w:val="auto"/>
+          <w:sz w:val="22"/>
+          <w:szCs w:val="22"/>
         </w:rPr>
         <w:t>le</w:t>
       </w:r>
       <w:r>
         <w:rPr>
           <w:color w:val="auto"/>
+          <w:sz w:val="22"/>
+          <w:szCs w:val="22"/>
         </w:rPr>
         <w:t xml:space="preserve"> </w:t>
       </w:r>
-      <w:bookmarkStart w:id="0" w:name="_GoBack"/>
       <w:r>
         <w:rPr>
           <w:color w:val="4D73B8"/>
+          <w:sz w:val="22"/>
+          <w:szCs w:val="22"/>
         </w:rPr>
         <w:t>« </w:t>
       </w:r>
       <w:r>
         <w:rPr>
           <w:color w:val="4D73B8"/>
+          <w:sz w:val="22"/>
+          <w:szCs w:val="22"/>
         </w:rPr>
         <w:t>d</w:t>
       </w:r>
       <w:r>
         <w:rPr>
           <w:color w:val="4D73B8"/>
+          <w:sz w:val="22"/>
+          <w:szCs w:val="22"/>
         </w:rPr>
         <w:t>ate »</w:t>
       </w:r>
-      <w:bookmarkEnd w:id="0"/>
     </w:p>
     <w:p>
       <w:pPr>
@@ -235,6 +283,8 @@
           <w:rFonts w:ascii="Open Sans" w:hAnsi="Open Sans" w:cs="Open Sans"/>
           <w:i/>
           <w:iCs/>
+          <w:sz w:val="22"/>
+          <w:szCs w:val="22"/>
           <w:u w:color="1F497D"/>
         </w:rPr>
       </w:pPr>
@@ -244,11 +294,15 @@
         <w:pStyle w:val="CorpsA"/>
         <w:rPr>
           <w:rFonts w:ascii="Open Sans" w:hAnsi="Open Sans" w:cs="Open Sans"/>
+          <w:sz w:val="22"/>
+          <w:szCs w:val="22"/>
         </w:rPr>
       </w:pPr>
       <w:r>
         <w:rPr>
           <w:rFonts w:ascii="Open Sans" w:hAnsi="Open Sans" w:cs="Open Sans"/>
+          <w:sz w:val="22"/>
+          <w:szCs w:val="22"/>
         </w:rPr>
         <w:t>Objet : Réclamation des heures supplémentaires</w:t>
       </w:r>
@@ -259,6 +313,8 @@
         <w:jc w:val="both"/>
         <w:rPr>
           <w:rFonts w:ascii="Open Sans" w:hAnsi="Open Sans" w:cs="Open Sans"/>
+          <w:sz w:val="22"/>
+          <w:szCs w:val="22"/>
         </w:rPr>
       </w:pPr>
     </w:p>
@@ -269,14 +325,14 @@
         <w:rPr>
           <w:rFonts w:ascii="Open Sans" w:hAnsi="Open Sans" w:cs="Open Sans"/>
           <w:color w:val="4D73B8"/>
-          <w:szCs w:val="24"/>
+          <w:sz w:val="22"/>
         </w:rPr>
       </w:pPr>
       <w:r>
         <w:rPr>
           <w:rFonts w:ascii="Open Sans" w:eastAsia="Arial Unicode MS" w:hAnsi="Open Sans" w:cs="Open Sans"/>
           <w:color w:val="4D73B8"/>
-          <w:szCs w:val="24"/>
+          <w:sz w:val="22"/>
           <w:u w:color="3F6797"/>
         </w:rPr>
         <w:t>« Madame </w:t>
@@ -285,7 +341,7 @@
         <w:rPr>
           <w:rFonts w:ascii="Open Sans" w:eastAsia="Arial Unicode MS" w:hAnsi="Open Sans" w:cs="Open Sans"/>
           <w:color w:val="4D73B8"/>
-          <w:szCs w:val="24"/>
+          <w:sz w:val="22"/>
           <w:u w:color="3F6797"/>
         </w:rPr>
         <w:t>/</w:t>
@@ -294,7 +350,7 @@
         <w:rPr>
           <w:rFonts w:ascii="Open Sans" w:eastAsia="Arial Unicode MS" w:hAnsi="Open Sans" w:cs="Open Sans"/>
           <w:color w:val="4D73B8"/>
-          <w:szCs w:val="24"/>
+          <w:sz w:val="22"/>
           <w:u w:color="3F6797"/>
         </w:rPr>
         <w:t> Monsieur »</w:t>
@@ -303,7 +359,7 @@
         <w:rPr>
           <w:rFonts w:ascii="Open Sans" w:eastAsia="Arial Unicode MS" w:hAnsi="Open Sans" w:cs="Open Sans"/>
           <w:color w:val="auto"/>
-          <w:szCs w:val="24"/>
+          <w:sz w:val="22"/>
           <w:u w:color="3F6797"/>
         </w:rPr>
         <w:t>,</w:t>
@@ -315,13 +371,13 @@
         <w:jc w:val="both"/>
         <w:rPr>
           <w:rFonts w:ascii="Open Sans" w:hAnsi="Open Sans" w:cs="Open Sans"/>
-          <w:szCs w:val="24"/>
+          <w:sz w:val="22"/>
         </w:rPr>
       </w:pPr>
       <w:r>
         <w:rPr>
           <w:rFonts w:ascii="Open Sans" w:eastAsia="Arial Unicode MS" w:hAnsi="Open Sans" w:cs="Open Sans"/>
-          <w:szCs w:val="24"/>
+          <w:sz w:val="22"/>
         </w:rPr>
         <w:t xml:space="preserve">Salarié de votre entreprise, j’ai effectué </w:t>
       </w:r>
@@ -329,21 +385,21 @@
         <w:rPr>
           <w:rFonts w:ascii="Open Sans" w:eastAsia="Arial Unicode MS" w:hAnsi="Open Sans" w:cs="Open Sans"/>
           <w:color w:val="4D73B3"/>
-          <w:szCs w:val="24"/>
+          <w:sz w:val="22"/>
         </w:rPr>
         <w:t>« nombre d’heures »</w:t>
       </w:r>
       <w:r>
         <w:rPr>
           <w:rFonts w:ascii="Open Sans" w:eastAsia="Arial Unicode MS" w:hAnsi="Open Sans" w:cs="Open Sans"/>
-          <w:szCs w:val="24"/>
+          <w:sz w:val="22"/>
         </w:rPr>
         <w:t xml:space="preserve"> heures supplémentaires sur la période </w:t>
       </w:r>
       <w:r>
         <w:rPr>
           <w:rFonts w:ascii="Open Sans" w:eastAsia="Arial Unicode MS" w:hAnsi="Open Sans" w:cs="Open Sans"/>
-          <w:szCs w:val="24"/>
+          <w:sz w:val="22"/>
         </w:rPr>
         <w:t xml:space="preserve">du </w:t>
       </w:r>
@@ -351,7 +407,7 @@
         <w:rPr>
           <w:rFonts w:ascii="Open Sans" w:eastAsia="Arial Unicode MS" w:hAnsi="Open Sans" w:cs="Open Sans"/>
           <w:color w:val="4D73B8"/>
-          <w:szCs w:val="24"/>
+          <w:sz w:val="22"/>
         </w:rPr>
         <w:t>«</w:t>
       </w:r>
@@ -361,7 +417,7 @@
           <w:i/>
           <w:iCs/>
           <w:color w:val="4D73B8"/>
-          <w:szCs w:val="24"/>
+          <w:sz w:val="22"/>
           <w:u w:color="3F6797"/>
         </w:rPr>
         <w:t> date de début </w:t>
@@ -372,7 +428,7 @@
           <w:i/>
           <w:iCs/>
           <w:color w:val="3F6797"/>
-          <w:szCs w:val="24"/>
+          <w:sz w:val="22"/>
           <w:u w:color="3F6797"/>
         </w:rPr>
         <w:t xml:space="preserve">» </w:t>
@@ -380,7 +436,7 @@
       <w:r>
         <w:rPr>
           <w:rFonts w:ascii="Open Sans" w:eastAsia="Arial Unicode MS" w:hAnsi="Open Sans" w:cs="Open Sans"/>
-          <w:szCs w:val="24"/>
+          <w:sz w:val="22"/>
         </w:rPr>
         <w:t xml:space="preserve">au </w:t>
       </w:r>
@@ -390,7 +446,7 @@
           <w:i/>
           <w:iCs/>
           <w:color w:val="4D73B8"/>
-          <w:szCs w:val="24"/>
+          <w:sz w:val="22"/>
           <w:u w:color="3F6797"/>
         </w:rPr>
         <w:t>« date de fin »</w:t>
@@ -399,7 +455,7 @@
         <w:rPr>
           <w:rFonts w:ascii="Open Sans" w:eastAsia="Arial Unicode MS" w:hAnsi="Open Sans" w:cs="Open Sans"/>
           <w:color w:val="4D73B8"/>
-          <w:szCs w:val="24"/>
+          <w:sz w:val="22"/>
         </w:rPr>
         <w:t>.</w:t>
       </w:r>
@@ -407,8 +463,16 @@
     <w:p>
       <w:pPr>
         <w:pStyle w:val="Quotations"/>
+        <w:rPr>
+          <w:sz w:val="22"/>
+          <w:szCs w:val="22"/>
+        </w:rPr>
       </w:pPr>
       <w:r>
+        <w:rPr>
+          <w:sz w:val="22"/>
+          <w:szCs w:val="22"/>
+        </w:rPr>
         <w:t>[Lorsque les heures supplémentaires et leurs majorations font l’objet d’un paiement, ajouter :]</w:t>
       </w:r>
     </w:p>
@@ -418,13 +482,13 @@
         <w:jc w:val="both"/>
         <w:rPr>
           <w:rFonts w:ascii="Open Sans" w:eastAsia="Arial Unicode MS" w:hAnsi="Open Sans" w:cs="Open Sans"/>
-          <w:szCs w:val="24"/>
+          <w:sz w:val="22"/>
         </w:rPr>
       </w:pPr>
       <w:r>
         <w:rPr>
           <w:rFonts w:ascii="Open Sans" w:eastAsia="Arial Unicode MS" w:hAnsi="Open Sans" w:cs="Open Sans"/>
-          <w:szCs w:val="24"/>
+          <w:sz w:val="22"/>
         </w:rPr>
         <w:t>Or à ce jour, mes bulletins de paie ne font apparaître aucun règlement de ces heures.</w:t>
       </w:r>
@@ -432,14 +496,30 @@
     <w:p>
       <w:pPr>
         <w:pStyle w:val="Quotations"/>
+        <w:rPr>
+          <w:sz w:val="22"/>
+          <w:szCs w:val="22"/>
+        </w:rPr>
       </w:pPr>
       <w:r>
+        <w:rPr>
+          <w:sz w:val="22"/>
+          <w:szCs w:val="22"/>
+        </w:rPr>
         <w:t>[</w:t>
       </w:r>
       <w:r>
+        <w:rPr>
+          <w:sz w:val="22"/>
+          <w:szCs w:val="22"/>
+        </w:rPr>
         <w:t>Lorsqu’un accord collectif prévoit le remplacement du paiement des heures supplémentaires par un repos co</w:t>
       </w:r>
       <w:r>
+        <w:rPr>
+          <w:sz w:val="22"/>
+          <w:szCs w:val="22"/>
+        </w:rPr>
         <w:t>mpensateur équivalent.]</w:t>
       </w:r>
     </w:p>
@@ -449,20 +529,20 @@
         <w:jc w:val="both"/>
         <w:rPr>
           <w:rFonts w:ascii="Open Sans" w:eastAsia="Arial Unicode MS" w:hAnsi="Open Sans" w:cs="Open Sans"/>
-          <w:szCs w:val="24"/>
+          <w:sz w:val="22"/>
         </w:rPr>
       </w:pPr>
       <w:r>
         <w:rPr>
           <w:rFonts w:ascii="Open Sans" w:eastAsia="Arial Unicode MS" w:hAnsi="Open Sans" w:cs="Open Sans"/>
-          <w:szCs w:val="24"/>
+          <w:sz w:val="22"/>
         </w:rPr>
         <w:t>Or à ce jour, je n’ai pas pu récupérer ces heures supp</w:t>
       </w:r>
       <w:r>
         <w:rPr>
           <w:rFonts w:ascii="Open Sans" w:eastAsia="Arial Unicode MS" w:hAnsi="Open Sans" w:cs="Open Sans"/>
-          <w:szCs w:val="24"/>
+          <w:sz w:val="22"/>
         </w:rPr>
         <w:t>lémentaires sous forme de repos.</w:t>
       </w:r>
@@ -470,20 +550,44 @@
     <w:p>
       <w:pPr>
         <w:pStyle w:val="Quotations"/>
+        <w:rPr>
+          <w:sz w:val="22"/>
+          <w:szCs w:val="22"/>
+        </w:rPr>
       </w:pPr>
       <w:r>
+        <w:rPr>
+          <w:sz w:val="22"/>
+          <w:szCs w:val="22"/>
+        </w:rPr>
         <w:t>[Lorsqu’un</w:t>
       </w:r>
       <w:r>
+        <w:rPr>
+          <w:sz w:val="22"/>
+          <w:szCs w:val="22"/>
+        </w:rPr>
         <w:t xml:space="preserve"> accord collectif prévoit pour partie le paiement des heures et</w:t>
       </w:r>
       <w:r>
+        <w:rPr>
+          <w:sz w:val="22"/>
+          <w:szCs w:val="22"/>
+        </w:rPr>
         <w:t xml:space="preserve"> p</w:t>
       </w:r>
       <w:r>
+        <w:rPr>
+          <w:sz w:val="22"/>
+          <w:szCs w:val="22"/>
+        </w:rPr>
         <w:t>our partie leur récupération.</w:t>
       </w:r>
       <w:r>
+        <w:rPr>
+          <w:sz w:val="22"/>
+          <w:szCs w:val="22"/>
+        </w:rPr>
         <w:t>]</w:t>
       </w:r>
     </w:p>
@@ -493,13 +597,13 @@
         <w:jc w:val="both"/>
         <w:rPr>
           <w:rFonts w:ascii="Open Sans" w:hAnsi="Open Sans" w:cs="Open Sans"/>
-          <w:szCs w:val="24"/>
+          <w:sz w:val="22"/>
         </w:rPr>
       </w:pPr>
       <w:r>
         <w:rPr>
           <w:rFonts w:ascii="Open Sans" w:eastAsia="Arial Unicode MS" w:hAnsi="Open Sans" w:cs="Open Sans"/>
-          <w:szCs w:val="24"/>
+          <w:sz w:val="22"/>
         </w:rPr>
         <w:t>Or à ce jour, mes bulletins de paie ne font apparaître aucun règlement de ces heures, que je n’ai pas non plus récupérées.</w:t>
       </w:r>
@@ -510,13 +614,13 @@
         <w:jc w:val="both"/>
         <w:rPr>
           <w:rFonts w:ascii="Open Sans" w:hAnsi="Open Sans" w:cs="Open Sans"/>
-          <w:szCs w:val="24"/>
+          <w:sz w:val="22"/>
         </w:rPr>
       </w:pPr>
       <w:r>
         <w:rPr>
           <w:rFonts w:ascii="Open Sans" w:eastAsia="Arial Unicode MS" w:hAnsi="Open Sans" w:cs="Open Sans"/>
-          <w:szCs w:val="24"/>
+          <w:sz w:val="22"/>
         </w:rPr>
         <w:t>L’article L3121-36 du Code du travail prévoit que « A défaut d’accord, les heures supplémentaires accomplies au-delà de la durée légale hebdomadaire fixée à l’article L. 3121-27 ou de la durée considérée comme équivalente donnent lieu à une majoration de salaire de 25 % pour chacune des huit premières heures supplémentaires. Les heures suivantes donnent lieu à une majoration de 50 %. »</w:t>
       </w:r>
@@ -527,22 +631,21 @@
         <w:jc w:val="both"/>
         <w:rPr>
           <w:rFonts w:ascii="Open Sans" w:hAnsi="Open Sans" w:cs="Open Sans"/>
-          <w:szCs w:val="24"/>
+          <w:sz w:val="22"/>
         </w:rPr>
       </w:pPr>
       <w:r>
         <w:rPr>
           <w:rFonts w:ascii="Open Sans" w:eastAsia="Arial Unicode MS" w:hAnsi="Open Sans" w:cs="Open Sans"/>
-          <w:szCs w:val="24"/>
-        </w:rPr>
-        <w:lastRenderedPageBreak/>
+          <w:sz w:val="22"/>
+        </w:rPr>
         <w:t xml:space="preserve">Comme le prévoient ces textes, vous me devez la somme de </w:t>
       </w:r>
       <w:r>
         <w:rPr>
           <w:rFonts w:ascii="Open Sans" w:eastAsia="Arial Unicode MS" w:hAnsi="Open Sans" w:cs="Open Sans"/>
           <w:color w:val="4D73B8"/>
-          <w:szCs w:val="24"/>
+          <w:sz w:val="22"/>
           <w:u w:color="3F6797"/>
         </w:rPr>
         <w:t>« montant »</w:t>
@@ -551,14 +654,14 @@
         <w:rPr>
           <w:rFonts w:ascii="Open Sans" w:eastAsia="Arial Unicode MS" w:hAnsi="Open Sans" w:cs="Open Sans"/>
           <w:color w:val="4D73B8"/>
-          <w:szCs w:val="24"/>
+          <w:sz w:val="22"/>
         </w:rPr>
         <w:t xml:space="preserve"> </w:t>
       </w:r>
       <w:r>
         <w:rPr>
           <w:rFonts w:ascii="Open Sans" w:eastAsia="Arial Unicode MS" w:hAnsi="Open Sans" w:cs="Open Sans"/>
-          <w:szCs w:val="24"/>
+          <w:sz w:val="22"/>
         </w:rPr>
         <w:t>€ en règlement de mes heures supplémentaires (cf. tableau joint).</w:t>
       </w:r>
@@ -569,13 +672,13 @@
         <w:jc w:val="both"/>
         <w:rPr>
           <w:rFonts w:ascii="Open Sans" w:hAnsi="Open Sans" w:cs="Open Sans"/>
-          <w:szCs w:val="24"/>
+          <w:sz w:val="22"/>
         </w:rPr>
       </w:pPr>
       <w:r>
         <w:rPr>
           <w:rFonts w:ascii="Open Sans" w:eastAsia="Arial Unicode MS" w:hAnsi="Open Sans" w:cs="Open Sans"/>
-          <w:szCs w:val="24"/>
+          <w:sz w:val="22"/>
         </w:rPr>
         <w:t xml:space="preserve">Par la présente, je vous demande donc de bien vouloir me faire parvenir la somme de </w:t>
       </w:r>
@@ -583,7 +686,7 @@
         <w:rPr>
           <w:rFonts w:ascii="Open Sans" w:eastAsia="Arial Unicode MS" w:hAnsi="Open Sans" w:cs="Open Sans"/>
           <w:color w:val="4D73B8"/>
-          <w:szCs w:val="24"/>
+          <w:sz w:val="22"/>
           <w:u w:color="3F6797"/>
         </w:rPr>
         <w:t>« montant »</w:t>
@@ -592,14 +695,14 @@
         <w:rPr>
           <w:rFonts w:ascii="Open Sans" w:eastAsia="Arial Unicode MS" w:hAnsi="Open Sans" w:cs="Open Sans"/>
           <w:color w:val="4D73B8"/>
-          <w:szCs w:val="24"/>
+          <w:sz w:val="22"/>
         </w:rPr>
         <w:t xml:space="preserve"> </w:t>
       </w:r>
       <w:r>
         <w:rPr>
           <w:rFonts w:ascii="Open Sans" w:eastAsia="Arial Unicode MS" w:hAnsi="Open Sans" w:cs="Open Sans"/>
-          <w:szCs w:val="24"/>
+          <w:sz w:val="22"/>
         </w:rPr>
         <w:t xml:space="preserve">en règlement de mes heures supplémentaires </w:t>
       </w:r>
@@ -607,7 +710,7 @@
         <w:rPr>
           <w:rFonts w:ascii="Open Sans" w:eastAsia="Arial Unicode MS" w:hAnsi="Open Sans" w:cs="Open Sans"/>
           <w:color w:val="auto"/>
-          <w:szCs w:val="24"/>
+          <w:sz w:val="22"/>
         </w:rPr>
         <w:t xml:space="preserve">ainsi que </w:t>
       </w:r>
@@ -615,7 +718,7 @@
         <w:rPr>
           <w:rFonts w:ascii="Open Sans" w:eastAsia="Arial Unicode MS" w:hAnsi="Open Sans" w:cs="Open Sans"/>
           <w:color w:val="4D73B8"/>
-          <w:szCs w:val="24"/>
+          <w:sz w:val="22"/>
         </w:rPr>
         <w:t>« </w:t>
       </w:r>
@@ -623,7 +726,7 @@
         <w:rPr>
           <w:rFonts w:ascii="Open Sans" w:eastAsia="Arial Unicode MS" w:hAnsi="Open Sans" w:cs="Open Sans"/>
           <w:color w:val="4D73B8"/>
-          <w:szCs w:val="24"/>
+          <w:sz w:val="22"/>
         </w:rPr>
         <w:t xml:space="preserve">le </w:t>
       </w:r>
@@ -631,7 +734,7 @@
         <w:rPr>
           <w:rFonts w:ascii="Open Sans" w:eastAsia="Arial Unicode MS" w:hAnsi="Open Sans" w:cs="Open Sans"/>
           <w:color w:val="4D73B8"/>
-          <w:szCs w:val="24"/>
+          <w:sz w:val="22"/>
           <w:u w:color="525252"/>
         </w:rPr>
         <w:t>(les)</w:t>
@@ -640,15 +743,24 @@
         <w:rPr>
           <w:rFonts w:ascii="Open Sans" w:eastAsia="Arial Unicode MS" w:hAnsi="Open Sans" w:cs="Open Sans"/>
           <w:color w:val="4D73B8"/>
-          <w:szCs w:val="24"/>
-        </w:rPr>
-        <w:t xml:space="preserve"> bulletin/s de paie rectifiés</w:t>
-      </w:r>
+          <w:sz w:val="22"/>
+        </w:rPr>
+        <w:t xml:space="preserve"> bulletin/s </w:t>
+      </w:r>
+      <w:bookmarkStart w:id="0" w:name="_GoBack"/>
       <w:r>
         <w:rPr>
           <w:rFonts w:ascii="Open Sans" w:eastAsia="Arial Unicode MS" w:hAnsi="Open Sans" w:cs="Open Sans"/>
           <w:color w:val="4D73B8"/>
-          <w:szCs w:val="24"/>
+          <w:sz w:val="22"/>
+        </w:rPr>
+        <w:t>de paie rectifiés</w:t>
+      </w:r>
+      <w:r>
+        <w:rPr>
+          <w:rFonts w:ascii="Open Sans" w:eastAsia="Arial Unicode MS" w:hAnsi="Open Sans" w:cs="Open Sans"/>
+          <w:color w:val="4D73B8"/>
+          <w:sz w:val="22"/>
         </w:rPr>
         <w:t> »</w:t>
       </w:r>
@@ -656,14 +768,14 @@
         <w:rPr>
           <w:rFonts w:ascii="Open Sans" w:eastAsia="Arial Unicode MS" w:hAnsi="Open Sans" w:cs="Open Sans"/>
           <w:color w:val="4D73B8"/>
-          <w:szCs w:val="24"/>
+          <w:sz w:val="22"/>
         </w:rPr>
         <w:t xml:space="preserve"> </w:t>
       </w:r>
       <w:r>
         <w:rPr>
           <w:rFonts w:ascii="Open Sans" w:eastAsia="Arial Unicode MS" w:hAnsi="Open Sans" w:cs="Open Sans"/>
-          <w:szCs w:val="24"/>
+          <w:sz w:val="22"/>
         </w:rPr>
         <w:t xml:space="preserve">avant le : </w:t>
       </w:r>
@@ -671,7 +783,7 @@
         <w:rPr>
           <w:rFonts w:ascii="Open Sans" w:eastAsia="Arial Unicode MS" w:hAnsi="Open Sans" w:cs="Open Sans"/>
           <w:color w:val="3F6797"/>
-          <w:szCs w:val="24"/>
+          <w:sz w:val="22"/>
           <w:u w:color="3F6797"/>
         </w:rPr>
         <w:t>« date d’échéance »</w:t>
@@ -679,9 +791,100 @@
       <w:r>
         <w:rPr>
           <w:rFonts w:ascii="Open Sans" w:eastAsia="Arial Unicode MS" w:hAnsi="Open Sans" w:cs="Open Sans"/>
-          <w:szCs w:val="24"/>
+          <w:sz w:val="22"/>
         </w:rPr>
         <w:t>.</w:t>
+      </w:r>
+    </w:p>
+    <w:bookmarkEnd w:id="0"/>
+    <w:p>
+      <w:pPr>
+        <w:pStyle w:val="Corps"/>
+        <w:jc w:val="both"/>
+        <w:rPr>
+          <w:rFonts w:ascii="Open Sans" w:hAnsi="Open Sans" w:cs="Open Sans"/>
+          <w:sz w:val="22"/>
+        </w:rPr>
+      </w:pPr>
+      <w:r>
+        <w:rPr>
+          <w:rFonts w:ascii="Open Sans" w:eastAsia="Arial Unicode MS" w:hAnsi="Open Sans" w:cs="Open Sans"/>
+          <w:sz w:val="22"/>
+        </w:rPr>
+        <w:lastRenderedPageBreak/>
+        <w:t>À défaut, je me verrai dans l’obligation de saisir le Conseil des Prud’hommes en procédure de référé pour obtenir régularisation et réparation du préjudice subi par des dommages et intérêts.</w:t>
+      </w:r>
+    </w:p>
+    <w:p>
+      <w:pPr>
+        <w:pStyle w:val="Quotations"/>
+        <w:rPr>
+          <w:sz w:val="22"/>
+          <w:szCs w:val="22"/>
+        </w:rPr>
+      </w:pPr>
+      <w:r>
+        <w:rPr>
+          <w:sz w:val="22"/>
+          <w:szCs w:val="22"/>
+        </w:rPr>
+        <w:t xml:space="preserve">[Lorsque les </w:t>
+      </w:r>
+      <w:r>
+        <w:rPr>
+          <w:sz w:val="22"/>
+          <w:szCs w:val="22"/>
+        </w:rPr>
+        <w:t xml:space="preserve">heures supplémentaires </w:t>
+      </w:r>
+      <w:r>
+        <w:rPr>
+          <w:sz w:val="22"/>
+          <w:szCs w:val="22"/>
+        </w:rPr>
+        <w:t>ouvrent</w:t>
+      </w:r>
+      <w:r>
+        <w:rPr>
+          <w:sz w:val="22"/>
+          <w:szCs w:val="22"/>
+        </w:rPr>
+        <w:t xml:space="preserve"> d</w:t>
+      </w:r>
+      <w:r>
+        <w:rPr>
+          <w:sz w:val="22"/>
+          <w:szCs w:val="22"/>
+        </w:rPr>
+        <w:t>roit à une compensation obliga</w:t>
+      </w:r>
+      <w:r>
+        <w:rPr>
+          <w:sz w:val="22"/>
+          <w:szCs w:val="22"/>
+        </w:rPr>
+        <w:t xml:space="preserve">toire sous forme de repos, </w:t>
+      </w:r>
+      <w:r>
+        <w:rPr>
+          <w:sz w:val="22"/>
+          <w:szCs w:val="22"/>
+        </w:rPr>
+        <w:t>ajouter</w:t>
+      </w:r>
+      <w:r>
+        <w:rPr>
+          <w:sz w:val="22"/>
+          <w:szCs w:val="22"/>
+        </w:rPr>
+        <w:t xml:space="preserve"> </w:t>
+      </w:r>
+      <w:r>
+        <w:rPr>
+          <w:sz w:val="22"/>
+          <w:szCs w:val="22"/>
+        </w:rPr>
+        <w:t>:]</w:t>
       </w:r>
     </w:p>
     <w:p>
@@ -690,71 +893,30 @@
         <w:jc w:val="both"/>
         <w:rPr>
           <w:rFonts w:ascii="Open Sans" w:hAnsi="Open Sans" w:cs="Open Sans"/>
-          <w:szCs w:val="24"/>
+          <w:sz w:val="22"/>
         </w:rPr>
       </w:pPr>
       <w:r>
         <w:rPr>
-          <w:rFonts w:ascii="Open Sans" w:eastAsia="Arial Unicode MS" w:hAnsi="Open Sans" w:cs="Open Sans"/>
-          <w:szCs w:val="24"/>
-        </w:rPr>
-        <w:t>À défaut, je me verrai dans l’obligation de saisir le Conseil des Prud’hommes en procédure de référé pour obtenir régularisation et réparation du préjudice subi par des dommages et intérêts.</w:t>
+          <w:rFonts w:ascii="Open Sans" w:hAnsi="Open Sans" w:cs="Open Sans"/>
+          <w:sz w:val="22"/>
+        </w:rPr>
+        <w:t>Ces heures supplémentaires ouvrent également droit à des contreparties sous forme de repos, dont je n’ai pu bénéficier. Je vous demande de pouvoir bénéficier de ces heures.</w:t>
       </w:r>
     </w:p>
     <w:p>
       <w:pPr>
         <w:pStyle w:val="Quotations"/>
+        <w:rPr>
+          <w:sz w:val="22"/>
+          <w:szCs w:val="22"/>
+        </w:rPr>
       </w:pPr>
       <w:r>
-        <w:t xml:space="preserve">[Lorsque les </w:t>
-      </w:r>
-      <w:r>
-        <w:t xml:space="preserve">heures supplémentaires </w:t>
-      </w:r>
-      <w:r>
-        <w:t>ouvrent</w:t>
-      </w:r>
-      <w:r>
-        <w:t xml:space="preserve"> d</w:t>
-      </w:r>
-      <w:r>
-        <w:t>roit à une compensation obliga</w:t>
-      </w:r>
-      <w:r>
-        <w:t xml:space="preserve">toire sous forme de repos, </w:t>
-      </w:r>
-      <w:r>
-        <w:t>ajouter</w:t>
-      </w:r>
-      <w:r>
-        <w:t xml:space="preserve"> </w:t>
-      </w:r>
-      <w:r>
-        <w:t>:]</w:t>
-      </w:r>
-    </w:p>
-    <w:p>
-      <w:pPr>
-        <w:pStyle w:val="Corps"/>
-        <w:jc w:val="both"/>
-        <w:rPr>
-          <w:rFonts w:ascii="Open Sans" w:hAnsi="Open Sans" w:cs="Open Sans"/>
-          <w:szCs w:val="24"/>
-        </w:rPr>
-      </w:pPr>
-      <w:r>
-        <w:rPr>
-          <w:rFonts w:ascii="Open Sans" w:hAnsi="Open Sans" w:cs="Open Sans"/>
-          <w:szCs w:val="24"/>
-        </w:rPr>
-        <w:t>Ces heures supplémentaires ouvrent également droit à des contreparties sous forme de repos, dont je n’ai pu bénéficier. Je vous demande de pouvoir bénéficier de ces heures.</w:t>
-      </w:r>
-    </w:p>
-    <w:p>
-      <w:pPr>
-        <w:pStyle w:val="Quotations"/>
-      </w:pPr>
-      <w:r>
+        <w:rPr>
+          <w:sz w:val="22"/>
+          <w:szCs w:val="22"/>
+        </w:rPr>
         <w:t>[Facultatif]</w:t>
       </w:r>
     </w:p>
@@ -765,13 +927,13 @@
         <w:jc w:val="both"/>
         <w:rPr>
           <w:rFonts w:ascii="Open Sans" w:eastAsia="Arial Unicode MS" w:hAnsi="Open Sans" w:cs="Open Sans"/>
-          <w:szCs w:val="24"/>
+          <w:sz w:val="22"/>
         </w:rPr>
       </w:pPr>
       <w:r>
         <w:rPr>
           <w:rFonts w:ascii="Open Sans" w:eastAsia="Arial Unicode MS" w:hAnsi="Open Sans" w:cs="Open Sans"/>
-          <w:szCs w:val="24"/>
+          <w:sz w:val="22"/>
         </w:rPr>
         <w:t xml:space="preserve">Je vous informe que copie de ce courrier est transmise à l’Inspection du Travail, </w:t>
       </w:r>
@@ -779,7 +941,7 @@
         <w:rPr>
           <w:rFonts w:ascii="Open Sans" w:eastAsia="Arial Unicode MS" w:hAnsi="Open Sans" w:cs="Open Sans"/>
           <w:color w:val="4D73B8"/>
-          <w:szCs w:val="24"/>
+          <w:sz w:val="22"/>
           <w:u w:color="3F6797"/>
         </w:rPr>
         <w:t>« adresse de l’inspection du travail »</w:t>
@@ -788,7 +950,7 @@
         <w:rPr>
           <w:rFonts w:ascii="Open Sans" w:eastAsia="Arial Unicode MS" w:hAnsi="Open Sans" w:cs="Open Sans"/>
           <w:color w:val="auto"/>
-          <w:szCs w:val="24"/>
+          <w:sz w:val="22"/>
         </w:rPr>
         <w:t>.</w:t>
       </w:r>
@@ -800,7 +962,7 @@
         <w:jc w:val="both"/>
         <w:rPr>
           <w:rFonts w:ascii="Open Sans" w:hAnsi="Open Sans" w:cs="Open Sans"/>
-          <w:szCs w:val="24"/>
+          <w:sz w:val="22"/>
         </w:rPr>
       </w:pPr>
     </w:p>
@@ -809,14 +971,14 @@
         <w:pStyle w:val="Corps"/>
         <w:jc w:val="both"/>
         <w:rPr>
-          <w:rFonts w:ascii="Open Sans" w:eastAsia="Arial Unicode MS" w:hAnsi="Open Sans" w:cs="Open Sans"/>
-          <w:szCs w:val="24"/>
+          <w:sz w:val="22"/>
+          <w:u w:color="3F6797"/>
         </w:rPr>
       </w:pPr>
       <w:r>
         <w:rPr>
           <w:rFonts w:ascii="Open Sans" w:eastAsia="Arial Unicode MS" w:hAnsi="Open Sans" w:cs="Open Sans"/>
-          <w:szCs w:val="24"/>
+          <w:sz w:val="22"/>
         </w:rPr>
         <w:t>Veuillez agréer,</w:t>
       </w:r>
@@ -824,7 +986,7 @@
         <w:rPr>
           <w:rFonts w:ascii="Open Sans" w:eastAsia="Arial Unicode MS" w:hAnsi="Open Sans" w:cs="Open Sans"/>
           <w:color w:val="4D73B3"/>
-          <w:szCs w:val="24"/>
+          <w:sz w:val="22"/>
         </w:rPr>
         <w:t xml:space="preserve"> </w:t>
       </w:r>
@@ -832,7 +994,7 @@
         <w:rPr>
           <w:rFonts w:ascii="Open Sans" w:eastAsia="Arial Unicode MS" w:hAnsi="Open Sans" w:cs="Open Sans"/>
           <w:color w:val="4D73B8"/>
-          <w:szCs w:val="24"/>
+          <w:sz w:val="22"/>
           <w:u w:color="3F6797"/>
         </w:rPr>
         <w:t>« Madame »</w:t>
@@ -841,7 +1003,7 @@
         <w:rPr>
           <w:rFonts w:ascii="Open Sans" w:eastAsia="Arial Unicode MS" w:hAnsi="Open Sans" w:cs="Open Sans"/>
           <w:color w:val="4D73B8"/>
-          <w:szCs w:val="24"/>
+          <w:sz w:val="22"/>
           <w:u w:color="3F6797"/>
         </w:rPr>
         <w:t>, «</w:t>
@@ -850,7 +1012,7 @@
         <w:rPr>
           <w:rFonts w:ascii="Open Sans" w:eastAsia="Arial Unicode MS" w:hAnsi="Open Sans" w:cs="Open Sans"/>
           <w:color w:val="4D73B8"/>
-          <w:szCs w:val="24"/>
+          <w:sz w:val="22"/>
           <w:u w:color="3F6797"/>
         </w:rPr>
         <w:t> Monsieur »,</w:t>
@@ -859,117 +1021,94 @@
         <w:rPr>
           <w:rFonts w:ascii="Open Sans" w:eastAsia="Arial Unicode MS" w:hAnsi="Open Sans" w:cs="Open Sans"/>
           <w:color w:val="4D73B8"/>
-          <w:szCs w:val="24"/>
+          <w:sz w:val="22"/>
         </w:rPr>
         <w:t xml:space="preserve"> </w:t>
       </w:r>
       <w:r>
         <w:rPr>
           <w:rFonts w:ascii="Open Sans" w:eastAsia="Arial Unicode MS" w:hAnsi="Open Sans" w:cs="Open Sans"/>
-          <w:szCs w:val="24"/>
+          <w:sz w:val="22"/>
         </w:rPr>
         <w:t>l’expression de ma considération distinguée.</w:t>
       </w:r>
       <w:r>
         <w:rPr>
           <w:rFonts w:ascii="Open Sans" w:eastAsia="Arial Unicode MS" w:hAnsi="Open Sans" w:cs="Open Sans"/>
-          <w:szCs w:val="24"/>
+          <w:sz w:val="22"/>
+        </w:rPr>
+        <w:t xml:space="preserve"> </w:t>
+      </w:r>
+      <w:r>
+        <w:rPr>
+          <w:sz w:val="22"/>
+          <w:u w:color="3F6797"/>
         </w:rPr>
         <w:t xml:space="preserve"> </w:t>
       </w:r>
     </w:p>
     <w:p>
       <w:pPr>
-        <w:pStyle w:val="destinataire"/>
+        <w:pStyle w:val="Corps"/>
+        <w:jc w:val="both"/>
         <w:rPr>
           <w:color w:val="4D73B8"/>
+          <w:sz w:val="22"/>
         </w:rPr>
       </w:pPr>
       <w:r>
         <w:rPr>
-          <w:u w:color="3F6797"/>
-        </w:rPr>
-        <w:t xml:space="preserve"> </w:t>
-      </w:r>
-      <w:r>
-        <w:rPr>
           <w:color w:val="4D73B8"/>
-        </w:rPr>
-        <w:t>« Prénom du salarié », « Nom du salarié »</w:t>
-      </w:r>
-      <w:r>
-        <w:rPr>
-          <w:color w:val="4D73B8"/>
-        </w:rPr>
-        <w:t xml:space="preserve"> </w:t>
+          <w:sz w:val="22"/>
+        </w:rPr>
+        <w:t xml:space="preserve">« Prénom du salarié », </w:t>
       </w:r>
     </w:p>
     <w:p>
       <w:pPr>
-        <w:pStyle w:val="destinataire"/>
+        <w:pStyle w:val="Corps"/>
+        <w:jc w:val="both"/>
         <w:rPr>
           <w:color w:val="4D73B8"/>
+          <w:sz w:val="22"/>
         </w:rPr>
       </w:pPr>
       <w:r>
         <w:rPr>
           <w:color w:val="4D73B8"/>
-        </w:rPr>
-        <w:t>« Signature »</w:t>
+          <w:sz w:val="22"/>
+        </w:rPr>
+        <w:t>« Nom du salarié »</w:t>
+      </w:r>
+      <w:r>
+        <w:rPr>
+          <w:color w:val="4D73B8"/>
+          <w:sz w:val="22"/>
+        </w:rPr>
+        <w:t xml:space="preserve"> </w:t>
       </w:r>
     </w:p>
     <w:p>
       <w:pPr>
-        <w:pStyle w:val="destinataire"/>
-        <w:rPr>
-          <w:u w:color="3F6797"/>
+        <w:pStyle w:val="Corps"/>
+        <w:jc w:val="both"/>
+        <w:rPr>
+          <w:color w:val="4D73B8"/>
+          <w:sz w:val="22"/>
         </w:rPr>
       </w:pPr>
-    </w:p>
-    <w:p>
-      <w:pPr>
-        <w:pStyle w:val="CorpsA"/>
-        <w:jc w:val="both"/>
-        <w:rPr>
-          <w:rFonts w:ascii="Open Sans" w:hAnsi="Open Sans" w:cs="Open Sans"/>
-          <w:color w:val="3F6797"/>
-          <w:u w:color="3F6797"/>
-        </w:rPr>
-      </w:pPr>
-    </w:p>
-    <w:p>
-      <w:pPr>
-        <w:pStyle w:val="CorpsA"/>
-        <w:jc w:val="both"/>
-        <w:rPr>
-          <w:rFonts w:ascii="Open Sans" w:hAnsi="Open Sans" w:cs="Open Sans"/>
-          <w:color w:val="3F6797"/>
-          <w:u w:color="3F6797"/>
-        </w:rPr>
-      </w:pPr>
-    </w:p>
-    <w:p>
-      <w:pPr>
-        <w:pStyle w:val="CorpsA"/>
-        <w:jc w:val="both"/>
-        <w:rPr>
-          <w:rFonts w:ascii="Open Sans" w:hAnsi="Open Sans" w:cs="Open Sans"/>
-          <w:color w:val="3F6797"/>
-          <w:u w:color="3F6797"/>
-        </w:rPr>
-      </w:pPr>
-      <w:r>
-        <w:rPr>
-          <w:rFonts w:ascii="Open Sans" w:hAnsi="Open Sans" w:cs="Open Sans"/>
-        </w:rPr>
-        <w:br w:type="page"/>
+      <w:r>
+        <w:rPr>
+          <w:color w:val="4D73B8"/>
+          <w:sz w:val="22"/>
+        </w:rPr>
+        <w:t>« Signature »</w:t>
       </w:r>
     </w:p>
     <w:tbl>
       <w:tblPr>
-        <w:tblStyle w:val="TableNormal"/>
-        <w:tblW w:w="9187" w:type="dxa"/>
-        <w:tblInd w:w="493" w:type="dxa"/>
+        <w:tblW w:w="9782" w:type="dxa"/>
+        <w:tblInd w:w="-431" w:type="dxa"/>
         <w:tblBorders>
           <w:top w:val="single" w:sz="4" w:space="0" w:color="000001"/>
           <w:left w:val="single" w:sz="4" w:space="0" w:color="000001"/>
@@ -980,19 +1119,18 @@
         </w:tblBorders>
         <w:tblCellMar>
           <w:top w:w="80" w:type="dxa"/>
-          <w:left w:w="65" w:type="dxa"/>
+          <w:left w:w="60" w:type="dxa"/>
           <w:bottom w:w="80" w:type="dxa"/>
           <w:right w:w="80" w:type="dxa"/>
         </w:tblCellMar>
-        <w:tblLook w:val="04A0" w:firstRow="1" w:lastRow="0" w:firstColumn="1" w:lastColumn="0" w:noHBand="0" w:noVBand="1"/>
+        <w:tblLook w:val="0000" w:firstRow="0" w:lastRow="0" w:firstColumn="0" w:lastColumn="0" w:noHBand="0" w:noVBand="0"/>
       </w:tblPr>
       <w:tblGrid>
-        <w:gridCol w:w="1242"/>
-        <w:gridCol w:w="954"/>
-        <w:gridCol w:w="2268"/>
-        <w:gridCol w:w="1344"/>
-        <w:gridCol w:w="1628"/>
-        <w:gridCol w:w="1751"/>
+        <w:gridCol w:w="1565"/>
+        <w:gridCol w:w="1298"/>
+        <w:gridCol w:w="2062"/>
+        <w:gridCol w:w="2053"/>
+        <w:gridCol w:w="2804"/>
       </w:tblGrid>
       <w:tr>
         <w:trPr>
@@ -1000,193 +1138,535 @@
         </w:trPr>
         <w:tc>
           <w:tcPr>
-            <w:tcW w:w="1242" w:type="dxa"/>
+            <w:tcW w:w="1565" w:type="dxa"/>
             <w:tcBorders>
               <w:top w:val="single" w:sz="4" w:space="0" w:color="000001"/>
               <w:left w:val="single" w:sz="4" w:space="0" w:color="000001"/>
               <w:bottom w:val="single" w:sz="4" w:space="0" w:color="000001"/>
               <w:right w:val="single" w:sz="4" w:space="0" w:color="000001"/>
             </w:tcBorders>
-            <w:shd w:val="clear" w:color="auto" w:fill="auto"/>
+            <w:shd w:val="clear" w:color="auto" w:fill="FFFFFF"/>
             <w:tcMar>
-              <w:left w:w="65" w:type="dxa"/>
+              <w:left w:w="60" w:type="dxa"/>
             </w:tcMar>
+            <w:vAlign w:val="center"/>
           </w:tcPr>
           <w:p>
             <w:pPr>
               <w:pStyle w:val="Titre"/>
+              <w:jc w:val="center"/>
+              <w:rPr>
+                <w:i w:val="0"/>
+                <w:szCs w:val="22"/>
+              </w:rPr>
             </w:pPr>
             <w:r>
+              <w:rPr>
+                <w:i w:val="0"/>
+                <w:szCs w:val="22"/>
+              </w:rPr>
               <w:lastRenderedPageBreak/>
-              <w:t xml:space="preserve">Période </w:t>
+              <w:t>Date</w:t>
             </w:r>
           </w:p>
           <w:p>
             <w:pPr>
               <w:pStyle w:val="CorpsA"/>
-              <w:rPr>
-                <w:rFonts w:ascii="Open Sans" w:hAnsi="Open Sans" w:cs="Open Sans"/>
+              <w:jc w:val="center"/>
+              <w:rPr>
+                <w:rFonts w:ascii="Open Sans" w:eastAsia="Arial Unicode MS" w:hAnsi="Open Sans" w:cs="Open Sans"/>
                 <w:b/>
                 <w:bCs/>
                 <w:sz w:val="22"/>
+                <w:szCs w:val="22"/>
               </w:rPr>
             </w:pPr>
             <w:r>
               <w:rPr>
                 <w:rFonts w:ascii="Open Sans" w:eastAsia="Arial Unicode MS" w:hAnsi="Open Sans" w:cs="Open Sans"/>
-                <w:sz w:val="20"/>
-              </w:rPr>
-              <w:t>(en semaines, les heures supplémentaires étant décomptés à la semaine)</w:t>
+                <w:iCs/>
+                <w:sz w:val="22"/>
+                <w:szCs w:val="22"/>
+              </w:rPr>
+              <w:t>(en semaine)</w:t>
             </w:r>
           </w:p>
         </w:tc>
         <w:tc>
           <w:tcPr>
-            <w:tcW w:w="954" w:type="dxa"/>
+            <w:tcW w:w="1298" w:type="dxa"/>
             <w:tcBorders>
               <w:top w:val="single" w:sz="4" w:space="0" w:color="000001"/>
               <w:left w:val="single" w:sz="4" w:space="0" w:color="000001"/>
               <w:bottom w:val="single" w:sz="4" w:space="0" w:color="000001"/>
               <w:right w:val="single" w:sz="4" w:space="0" w:color="000001"/>
             </w:tcBorders>
-            <w:shd w:val="clear" w:color="auto" w:fill="auto"/>
+            <w:shd w:val="clear" w:color="auto" w:fill="FFFFFF"/>
             <w:tcMar>
-              <w:left w:w="65" w:type="dxa"/>
+              <w:left w:w="60" w:type="dxa"/>
             </w:tcMar>
+            <w:vAlign w:val="center"/>
           </w:tcPr>
           <w:p>
             <w:pPr>
               <w:pStyle w:val="Titre"/>
+              <w:jc w:val="center"/>
+              <w:rPr>
+                <w:i w:val="0"/>
+                <w:szCs w:val="22"/>
+              </w:rPr>
             </w:pPr>
             <w:r>
-              <w:t>Taux horaire</w:t>
+              <w:rPr>
+                <w:i w:val="0"/>
+                <w:szCs w:val="22"/>
+              </w:rPr>
+              <w:t>Nombre d’heures total travaillées</w:t>
             </w:r>
           </w:p>
         </w:tc>
         <w:tc>
           <w:tcPr>
-            <w:tcW w:w="2268" w:type="dxa"/>
+            <w:tcW w:w="2062" w:type="dxa"/>
             <w:tcBorders>
               <w:top w:val="single" w:sz="4" w:space="0" w:color="000001"/>
               <w:left w:val="single" w:sz="4" w:space="0" w:color="000001"/>
               <w:bottom w:val="single" w:sz="4" w:space="0" w:color="000001"/>
               <w:right w:val="single" w:sz="4" w:space="0" w:color="000001"/>
             </w:tcBorders>
-            <w:shd w:val="clear" w:color="auto" w:fill="auto"/>
+            <w:shd w:val="clear" w:color="auto" w:fill="FFFFFF"/>
             <w:tcMar>
-              <w:left w:w="65" w:type="dxa"/>
+              <w:left w:w="60" w:type="dxa"/>
             </w:tcMar>
+            <w:vAlign w:val="center"/>
           </w:tcPr>
           <w:p>
             <w:pPr>
               <w:pStyle w:val="Titre"/>
+              <w:jc w:val="center"/>
+              <w:rPr>
+                <w:i w:val="0"/>
+                <w:szCs w:val="22"/>
+              </w:rPr>
             </w:pPr>
             <w:r>
-              <w:t>Taux de majoration</w:t>
+              <w:rPr>
+                <w:i w:val="0"/>
+                <w:szCs w:val="22"/>
+              </w:rPr>
+              <w:t xml:space="preserve">Nombre d’heures travaillées de </w:t>
             </w:r>
           </w:p>
           <w:p>
             <w:pPr>
               <w:pStyle w:val="Titre"/>
-            </w:pPr>
-            <w:proofErr w:type="gramStart"/>
-            <w:r>
-              <w:t>applicable</w:t>
-            </w:r>
-            <w:proofErr w:type="gramEnd"/>
-            <w:r>
-              <w:t xml:space="preserve"> </w:t>
-            </w:r>
-          </w:p>
-          <w:p>
-            <w:pPr>
-              <w:pStyle w:val="CorpsA"/>
-              <w:tabs>
-                <w:tab w:val="left" w:pos="735"/>
-                <w:tab w:val="left" w:pos="2205"/>
-              </w:tabs>
-              <w:rPr>
-                <w:rFonts w:ascii="Open Sans" w:hAnsi="Open Sans" w:cs="Open Sans"/>
-                <w:b/>
-                <w:bCs/>
-                <w:sz w:val="22"/>
+              <w:jc w:val="center"/>
+              <w:rPr>
+                <w:b w:val="0"/>
+                <w:i w:val="0"/>
+                <w:szCs w:val="22"/>
               </w:rPr>
             </w:pPr>
             <w:r>
               <w:rPr>
-                <w:rFonts w:ascii="Open Sans" w:hAnsi="Open Sans" w:cs="Open Sans"/>
-                <w:sz w:val="22"/>
-              </w:rPr>
-              <w:t>(code du travail ou accord collectif)</w:t>
+                <w:i w:val="0"/>
+                <w:szCs w:val="22"/>
+              </w:rPr>
+              <w:t>36 h à 43 h</w:t>
             </w:r>
           </w:p>
         </w:tc>
         <w:tc>
           <w:tcPr>
-            <w:tcW w:w="1344" w:type="dxa"/>
+            <w:tcW w:w="2053" w:type="dxa"/>
             <w:tcBorders>
               <w:top w:val="single" w:sz="4" w:space="0" w:color="000001"/>
               <w:left w:val="single" w:sz="4" w:space="0" w:color="000001"/>
               <w:bottom w:val="single" w:sz="4" w:space="0" w:color="000001"/>
               <w:right w:val="single" w:sz="4" w:space="0" w:color="000001"/>
             </w:tcBorders>
-            <w:shd w:val="clear" w:color="auto" w:fill="auto"/>
+            <w:shd w:val="clear" w:color="auto" w:fill="FFFFFF"/>
             <w:tcMar>
-              <w:left w:w="65" w:type="dxa"/>
+              <w:left w:w="60" w:type="dxa"/>
             </w:tcMar>
+            <w:vAlign w:val="center"/>
           </w:tcPr>
           <w:p>
             <w:pPr>
               <w:pStyle w:val="Titre"/>
+              <w:jc w:val="center"/>
+              <w:rPr>
+                <w:b w:val="0"/>
+                <w:i w:val="0"/>
+                <w:szCs w:val="22"/>
+              </w:rPr>
             </w:pPr>
             <w:r>
-              <w:t>Nombre d’heures travaillées</w:t>
+              <w:rPr>
+                <w:i w:val="0"/>
+                <w:szCs w:val="22"/>
+              </w:rPr>
+              <w:t>Nombre d’heures travaillées au-delà de 43 h</w:t>
             </w:r>
           </w:p>
         </w:tc>
         <w:tc>
           <w:tcPr>
-            <w:tcW w:w="1628" w:type="dxa"/>
+            <w:tcW w:w="2804" w:type="dxa"/>
             <w:tcBorders>
               <w:top w:val="single" w:sz="4" w:space="0" w:color="000001"/>
               <w:left w:val="single" w:sz="4" w:space="0" w:color="000001"/>
               <w:bottom w:val="single" w:sz="4" w:space="0" w:color="000001"/>
               <w:right w:val="single" w:sz="4" w:space="0" w:color="000001"/>
             </w:tcBorders>
-            <w:shd w:val="clear" w:color="auto" w:fill="auto"/>
-            <w:tcMar>
-              <w:left w:w="65" w:type="dxa"/>
-            </w:tcMar>
+            <w:shd w:val="clear" w:color="auto" w:fill="FFFFFF"/>
+            <w:vAlign w:val="center"/>
           </w:tcPr>
           <w:p>
             <w:pPr>
               <w:pStyle w:val="Titre"/>
+              <w:jc w:val="center"/>
+              <w:rPr>
+                <w:i w:val="0"/>
+                <w:szCs w:val="22"/>
+              </w:rPr>
             </w:pPr>
             <w:r>
-              <w:t>Nombre d’heures de 36 à 43</w:t>
+              <w:rPr>
+                <w:i w:val="0"/>
+                <w:szCs w:val="22"/>
+              </w:rPr>
+              <w:t>Rémunération</w:t>
             </w:r>
           </w:p>
         </w:tc>
+      </w:tr>
+      <w:tr>
+        <w:trPr>
+          <w:trHeight w:val="968"/>
+        </w:trPr>
         <w:tc>
           <w:tcPr>
-            <w:tcW w:w="1751" w:type="dxa"/>
+            <w:tcW w:w="1565" w:type="dxa"/>
             <w:tcBorders>
               <w:top w:val="single" w:sz="4" w:space="0" w:color="000001"/>
               <w:left w:val="single" w:sz="4" w:space="0" w:color="000001"/>
               <w:bottom w:val="single" w:sz="4" w:space="0" w:color="000001"/>
               <w:right w:val="single" w:sz="4" w:space="0" w:color="000001"/>
             </w:tcBorders>
-            <w:shd w:val="clear" w:color="auto" w:fill="auto"/>
+            <w:shd w:val="clear" w:color="auto" w:fill="FFFFFF"/>
             <w:tcMar>
-              <w:left w:w="65" w:type="dxa"/>
+              <w:left w:w="60" w:type="dxa"/>
             </w:tcMar>
+            <w:vAlign w:val="center"/>
           </w:tcPr>
           <w:p>
             <w:pPr>
               <w:pStyle w:val="Titre"/>
+              <w:jc w:val="center"/>
+              <w:rPr>
+                <w:i w:val="0"/>
+                <w:szCs w:val="22"/>
+              </w:rPr>
             </w:pPr>
             <w:r>
-              <w:t>Nombre d’heures au-delà de 43</w:t>
+              <w:rPr>
+                <w:i w:val="0"/>
+                <w:szCs w:val="22"/>
+              </w:rPr>
+              <w:t>-</w:t>
+            </w:r>
+          </w:p>
+        </w:tc>
+        <w:tc>
+          <w:tcPr>
+            <w:tcW w:w="1298" w:type="dxa"/>
+            <w:tcBorders>
+              <w:top w:val="single" w:sz="4" w:space="0" w:color="000001"/>
+              <w:left w:val="single" w:sz="4" w:space="0" w:color="000001"/>
+              <w:bottom w:val="single" w:sz="4" w:space="0" w:color="000001"/>
+              <w:right w:val="single" w:sz="4" w:space="0" w:color="000001"/>
+            </w:tcBorders>
+            <w:shd w:val="clear" w:color="auto" w:fill="FFFFFF"/>
+            <w:tcMar>
+              <w:left w:w="60" w:type="dxa"/>
+            </w:tcMar>
+            <w:vAlign w:val="center"/>
+          </w:tcPr>
+          <w:p>
+            <w:pPr>
+              <w:pStyle w:val="Titre"/>
+              <w:jc w:val="center"/>
+              <w:rPr>
+                <w:b w:val="0"/>
+                <w:i w:val="0"/>
+                <w:szCs w:val="22"/>
+              </w:rPr>
+            </w:pPr>
+            <w:r>
+              <w:rPr>
+                <w:b w:val="0"/>
+                <w:i w:val="0"/>
+                <w:szCs w:val="22"/>
+              </w:rPr>
+              <w:t>Semaine de travail normale + toutes les heures supplémentaires de la semaine</w:t>
+            </w:r>
+          </w:p>
+        </w:tc>
+        <w:tc>
+          <w:tcPr>
+            <w:tcW w:w="4115" w:type="dxa"/>
+            <w:gridSpan w:val="2"/>
+            <w:tcBorders>
+              <w:top w:val="single" w:sz="4" w:space="0" w:color="000001"/>
+              <w:left w:val="single" w:sz="4" w:space="0" w:color="000001"/>
+              <w:bottom w:val="single" w:sz="4" w:space="0" w:color="000001"/>
+              <w:right w:val="single" w:sz="4" w:space="0" w:color="000001"/>
+            </w:tcBorders>
+            <w:shd w:val="clear" w:color="auto" w:fill="FFFFFF"/>
+            <w:tcMar>
+              <w:left w:w="60" w:type="dxa"/>
+            </w:tcMar>
+            <w:vAlign w:val="center"/>
+          </w:tcPr>
+          <w:p>
+            <w:pPr>
+              <w:pStyle w:val="Titre"/>
+              <w:jc w:val="center"/>
+              <w:rPr>
+                <w:b w:val="0"/>
+                <w:i w:val="0"/>
+                <w:szCs w:val="22"/>
+              </w:rPr>
+            </w:pPr>
+            <w:r>
+              <w:rPr>
+                <w:b w:val="0"/>
+                <w:i w:val="0"/>
+                <w:szCs w:val="22"/>
+              </w:rPr>
+              <w:t>La majoration est celle prévue par le code du travail. Mais votre accord collectif peut prévoir une majoration différente, qui s’appliquera.</w:t>
+            </w:r>
+          </w:p>
+        </w:tc>
+        <w:tc>
+          <w:tcPr>
+            <w:tcW w:w="2804" w:type="dxa"/>
+            <w:tcBorders>
+              <w:top w:val="single" w:sz="4" w:space="0" w:color="000001"/>
+              <w:left w:val="single" w:sz="4" w:space="0" w:color="000001"/>
+              <w:bottom w:val="single" w:sz="4" w:space="0" w:color="000001"/>
+              <w:right w:val="single" w:sz="4" w:space="0" w:color="000001"/>
+            </w:tcBorders>
+            <w:shd w:val="clear" w:color="auto" w:fill="FFFFFF"/>
+            <w:vAlign w:val="center"/>
+          </w:tcPr>
+          <w:p>
+            <w:pPr>
+              <w:pStyle w:val="Titre"/>
+              <w:jc w:val="center"/>
+              <w:rPr>
+                <w:b w:val="0"/>
+                <w:i w:val="0"/>
+                <w:szCs w:val="22"/>
+              </w:rPr>
+            </w:pPr>
+            <w:r>
+              <w:rPr>
+                <w:b w:val="0"/>
+                <w:i w:val="0"/>
+                <w:szCs w:val="22"/>
+              </w:rPr>
+              <w:t xml:space="preserve">Le taux horaire est inscrit sur le bulletin de paie. </w:t>
+            </w:r>
+          </w:p>
+          <w:p>
+            <w:pPr>
+              <w:pStyle w:val="Titre"/>
+              <w:jc w:val="center"/>
+              <w:rPr>
+                <w:b w:val="0"/>
+                <w:i w:val="0"/>
+                <w:szCs w:val="22"/>
+              </w:rPr>
+            </w:pPr>
+            <w:r>
+              <w:rPr>
+                <w:b w:val="0"/>
+                <w:i w:val="0"/>
+                <w:szCs w:val="22"/>
+              </w:rPr>
+              <w:t>Ci-dessous, il s’agit du SMIC.</w:t>
+            </w:r>
+          </w:p>
+        </w:tc>
+      </w:tr>
+      <w:tr>
+        <w:trPr>
+          <w:trHeight w:val="968"/>
+        </w:trPr>
+        <w:tc>
+          <w:tcPr>
+            <w:tcW w:w="1565" w:type="dxa"/>
+            <w:tcBorders>
+              <w:top w:val="single" w:sz="4" w:space="0" w:color="000001"/>
+              <w:left w:val="single" w:sz="4" w:space="0" w:color="000001"/>
+              <w:bottom w:val="single" w:sz="4" w:space="0" w:color="000001"/>
+              <w:right w:val="single" w:sz="4" w:space="0" w:color="000001"/>
+            </w:tcBorders>
+            <w:shd w:val="clear" w:color="auto" w:fill="FFFFFF"/>
+            <w:tcMar>
+              <w:left w:w="60" w:type="dxa"/>
+            </w:tcMar>
+            <w:vAlign w:val="center"/>
+          </w:tcPr>
+          <w:p>
+            <w:pPr>
+              <w:pStyle w:val="Titre"/>
+              <w:jc w:val="center"/>
+              <w:rPr>
+                <w:i w:val="0"/>
+                <w:szCs w:val="22"/>
+              </w:rPr>
+            </w:pPr>
+            <w:r>
+              <w:rPr>
+                <w:i w:val="0"/>
+                <w:szCs w:val="22"/>
+              </w:rPr>
+              <w:t>-</w:t>
+            </w:r>
+          </w:p>
+        </w:tc>
+        <w:tc>
+          <w:tcPr>
+            <w:tcW w:w="1298" w:type="dxa"/>
+            <w:tcBorders>
+              <w:top w:val="single" w:sz="4" w:space="0" w:color="000001"/>
+              <w:left w:val="single" w:sz="4" w:space="0" w:color="000001"/>
+              <w:bottom w:val="single" w:sz="4" w:space="0" w:color="000001"/>
+              <w:right w:val="single" w:sz="4" w:space="0" w:color="000001"/>
+            </w:tcBorders>
+            <w:shd w:val="clear" w:color="auto" w:fill="FFFFFF"/>
+            <w:tcMar>
+              <w:left w:w="60" w:type="dxa"/>
+            </w:tcMar>
+            <w:vAlign w:val="center"/>
+          </w:tcPr>
+          <w:p>
+            <w:pPr>
+              <w:pStyle w:val="Titre"/>
+              <w:jc w:val="center"/>
+              <w:rPr>
+                <w:i w:val="0"/>
+                <w:szCs w:val="22"/>
+              </w:rPr>
+            </w:pPr>
+            <w:r>
+              <w:rPr>
+                <w:i w:val="0"/>
+                <w:szCs w:val="22"/>
+              </w:rPr>
+              <w:t>-</w:t>
+            </w:r>
+          </w:p>
+        </w:tc>
+        <w:tc>
+          <w:tcPr>
+            <w:tcW w:w="2062" w:type="dxa"/>
+            <w:tcBorders>
+              <w:top w:val="single" w:sz="4" w:space="0" w:color="000001"/>
+              <w:left w:val="single" w:sz="4" w:space="0" w:color="000001"/>
+              <w:bottom w:val="single" w:sz="4" w:space="0" w:color="000001"/>
+              <w:right w:val="single" w:sz="4" w:space="0" w:color="000001"/>
+            </w:tcBorders>
+            <w:shd w:val="clear" w:color="auto" w:fill="FFFFFF"/>
+            <w:tcMar>
+              <w:left w:w="60" w:type="dxa"/>
+            </w:tcMar>
+            <w:vAlign w:val="center"/>
+          </w:tcPr>
+          <w:p>
+            <w:pPr>
+              <w:pStyle w:val="Titre"/>
+              <w:jc w:val="center"/>
+              <w:rPr>
+                <w:i w:val="0"/>
+                <w:szCs w:val="22"/>
+              </w:rPr>
+            </w:pPr>
+            <w:r>
+              <w:rPr>
+                <w:b w:val="0"/>
+                <w:i w:val="0"/>
+                <w:szCs w:val="22"/>
+              </w:rPr>
+              <w:t>Majoration : 25 %</w:t>
+            </w:r>
+          </w:p>
+        </w:tc>
+        <w:tc>
+          <w:tcPr>
+            <w:tcW w:w="2053" w:type="dxa"/>
+            <w:tcBorders>
+              <w:top w:val="single" w:sz="4" w:space="0" w:color="000001"/>
+              <w:left w:val="single" w:sz="4" w:space="0" w:color="000001"/>
+              <w:bottom w:val="single" w:sz="4" w:space="0" w:color="000001"/>
+              <w:right w:val="single" w:sz="4" w:space="0" w:color="000001"/>
+            </w:tcBorders>
+            <w:shd w:val="clear" w:color="auto" w:fill="FFFFFF"/>
+            <w:tcMar>
+              <w:left w:w="60" w:type="dxa"/>
+            </w:tcMar>
+            <w:vAlign w:val="center"/>
+          </w:tcPr>
+          <w:p>
+            <w:pPr>
+              <w:pStyle w:val="Titre"/>
+              <w:jc w:val="center"/>
+              <w:rPr>
+                <w:i w:val="0"/>
+                <w:szCs w:val="22"/>
+              </w:rPr>
+            </w:pPr>
+            <w:r>
+              <w:rPr>
+                <w:b w:val="0"/>
+                <w:i w:val="0"/>
+                <w:szCs w:val="22"/>
+              </w:rPr>
+              <w:t>Majoration : 50 %</w:t>
+            </w:r>
+          </w:p>
+        </w:tc>
+        <w:tc>
+          <w:tcPr>
+            <w:tcW w:w="2804" w:type="dxa"/>
+            <w:tcBorders>
+              <w:top w:val="single" w:sz="4" w:space="0" w:color="000001"/>
+              <w:left w:val="single" w:sz="4" w:space="0" w:color="000001"/>
+              <w:bottom w:val="single" w:sz="4" w:space="0" w:color="000001"/>
+              <w:right w:val="single" w:sz="4" w:space="0" w:color="000001"/>
+            </w:tcBorders>
+            <w:shd w:val="clear" w:color="auto" w:fill="FFFFFF"/>
+            <w:vAlign w:val="center"/>
+          </w:tcPr>
+          <w:p>
+            <w:pPr>
+              <w:pStyle w:val="Titre"/>
+              <w:jc w:val="center"/>
+              <w:rPr>
+                <w:i w:val="0"/>
+                <w:szCs w:val="22"/>
+              </w:rPr>
+            </w:pPr>
+            <w:r>
+              <w:rPr>
+                <w:b w:val="0"/>
+                <w:i w:val="0"/>
+                <w:szCs w:val="22"/>
+              </w:rPr>
+              <w:t>Taux horaire : 10,15 €</w:t>
             </w:r>
           </w:p>
         </w:tc>
@@ -1197,177 +1677,173 @@
         </w:trPr>
         <w:tc>
           <w:tcPr>
-            <w:tcW w:w="1242" w:type="dxa"/>
+            <w:tcW w:w="1565" w:type="dxa"/>
             <w:tcBorders>
               <w:top w:val="single" w:sz="4" w:space="0" w:color="000001"/>
               <w:left w:val="single" w:sz="4" w:space="0" w:color="000001"/>
               <w:bottom w:val="single" w:sz="4" w:space="0" w:color="000001"/>
               <w:right w:val="single" w:sz="4" w:space="0" w:color="000001"/>
             </w:tcBorders>
-            <w:shd w:val="clear" w:color="auto" w:fill="auto"/>
+            <w:shd w:val="clear" w:color="auto" w:fill="FFFFFF"/>
             <w:tcMar>
-              <w:left w:w="65" w:type="dxa"/>
+              <w:left w:w="60" w:type="dxa"/>
             </w:tcMar>
+            <w:vAlign w:val="center"/>
           </w:tcPr>
           <w:p>
             <w:pPr>
               <w:pStyle w:val="CorpsA"/>
-              <w:rPr>
-                <w:rFonts w:ascii="Open Sans" w:hAnsi="Open Sans" w:cs="Open Sans"/>
-                <w:i/>
-                <w:sz w:val="22"/>
+              <w:jc w:val="center"/>
+              <w:rPr>
+                <w:rFonts w:ascii="Open Sans" w:eastAsia="Arial Unicode MS" w:hAnsi="Open Sans" w:cs="Open Sans"/>
+                <w:sz w:val="22"/>
+                <w:szCs w:val="22"/>
               </w:rPr>
             </w:pPr>
             <w:r>
               <w:rPr>
                 <w:rFonts w:ascii="Open Sans" w:eastAsia="Arial Unicode MS" w:hAnsi="Open Sans" w:cs="Open Sans"/>
-                <w:i/>
-                <w:sz w:val="22"/>
-              </w:rPr>
-              <w:t>Ex :6 au 10 janvier 2020</w:t>
+                <w:sz w:val="22"/>
+                <w:szCs w:val="22"/>
+              </w:rPr>
+              <w:t>Ex : 6 au 10 janvier 2020</w:t>
             </w:r>
           </w:p>
         </w:tc>
         <w:tc>
           <w:tcPr>
-            <w:tcW w:w="954" w:type="dxa"/>
+            <w:tcW w:w="1298" w:type="dxa"/>
             <w:tcBorders>
               <w:top w:val="single" w:sz="4" w:space="0" w:color="000001"/>
               <w:left w:val="single" w:sz="4" w:space="0" w:color="000001"/>
               <w:bottom w:val="single" w:sz="4" w:space="0" w:color="000001"/>
               <w:right w:val="single" w:sz="4" w:space="0" w:color="000001"/>
             </w:tcBorders>
-            <w:shd w:val="clear" w:color="auto" w:fill="auto"/>
+            <w:shd w:val="clear" w:color="auto" w:fill="FFFFFF"/>
             <w:tcMar>
-              <w:left w:w="65" w:type="dxa"/>
+              <w:left w:w="60" w:type="dxa"/>
             </w:tcMar>
+            <w:vAlign w:val="center"/>
           </w:tcPr>
           <w:p>
             <w:pPr>
               <w:pStyle w:val="CorpsA"/>
-              <w:jc w:val="both"/>
-              <w:rPr>
-                <w:rFonts w:ascii="Open Sans" w:hAnsi="Open Sans" w:cs="Open Sans"/>
-                <w:sz w:val="22"/>
+              <w:jc w:val="center"/>
+              <w:rPr>
+                <w:rFonts w:ascii="Open Sans" w:eastAsia="Arial Unicode MS" w:hAnsi="Open Sans" w:cs="Open Sans"/>
+                <w:sz w:val="22"/>
+                <w:szCs w:val="22"/>
               </w:rPr>
             </w:pPr>
+            <w:r>
+              <w:rPr>
+                <w:rFonts w:ascii="Open Sans" w:eastAsia="Arial Unicode MS" w:hAnsi="Open Sans" w:cs="Open Sans"/>
+                <w:sz w:val="22"/>
+                <w:szCs w:val="22"/>
+              </w:rPr>
+              <w:t>44 h</w:t>
+            </w:r>
           </w:p>
         </w:tc>
         <w:tc>
           <w:tcPr>
-            <w:tcW w:w="2268" w:type="dxa"/>
+            <w:tcW w:w="2062" w:type="dxa"/>
             <w:tcBorders>
               <w:top w:val="single" w:sz="4" w:space="0" w:color="000001"/>
               <w:left w:val="single" w:sz="4" w:space="0" w:color="000001"/>
               <w:bottom w:val="single" w:sz="4" w:space="0" w:color="000001"/>
               <w:right w:val="single" w:sz="4" w:space="0" w:color="000001"/>
             </w:tcBorders>
-            <w:shd w:val="clear" w:color="auto" w:fill="auto"/>
+            <w:shd w:val="clear" w:color="auto" w:fill="FFFFFF"/>
             <w:tcMar>
-              <w:left w:w="65" w:type="dxa"/>
+              <w:left w:w="60" w:type="dxa"/>
             </w:tcMar>
+            <w:vAlign w:val="center"/>
           </w:tcPr>
           <w:p>
             <w:pPr>
               <w:pStyle w:val="CorpsA"/>
-              <w:jc w:val="both"/>
-              <w:rPr>
-                <w:rFonts w:ascii="Open Sans" w:hAnsi="Open Sans" w:cs="Open Sans"/>
-                <w:sz w:val="22"/>
+              <w:jc w:val="center"/>
+              <w:rPr>
+                <w:rFonts w:ascii="Open Sans" w:eastAsia="Arial Unicode MS" w:hAnsi="Open Sans" w:cs="Open Sans"/>
+                <w:sz w:val="22"/>
+                <w:szCs w:val="22"/>
               </w:rPr>
             </w:pPr>
+            <w:r>
+              <w:rPr>
+                <w:rFonts w:ascii="Open Sans" w:eastAsia="Arial Unicode MS" w:hAnsi="Open Sans" w:cs="Open Sans"/>
+                <w:sz w:val="22"/>
+                <w:szCs w:val="22"/>
+              </w:rPr>
+              <w:t>8 h</w:t>
+            </w:r>
           </w:p>
         </w:tc>
         <w:tc>
           <w:tcPr>
-            <w:tcW w:w="1344" w:type="dxa"/>
+            <w:tcW w:w="2053" w:type="dxa"/>
             <w:tcBorders>
               <w:top w:val="single" w:sz="4" w:space="0" w:color="000001"/>
               <w:left w:val="single" w:sz="4" w:space="0" w:color="000001"/>
               <w:bottom w:val="single" w:sz="4" w:space="0" w:color="000001"/>
               <w:right w:val="single" w:sz="4" w:space="0" w:color="000001"/>
             </w:tcBorders>
-            <w:shd w:val="clear" w:color="auto" w:fill="auto"/>
+            <w:shd w:val="clear" w:color="auto" w:fill="FFFFFF"/>
             <w:tcMar>
-              <w:left w:w="65" w:type="dxa"/>
+              <w:left w:w="60" w:type="dxa"/>
             </w:tcMar>
+            <w:vAlign w:val="center"/>
           </w:tcPr>
           <w:p>
             <w:pPr>
               <w:pStyle w:val="CorpsA"/>
-              <w:rPr>
-                <w:rFonts w:ascii="Open Sans" w:hAnsi="Open Sans" w:cs="Open Sans"/>
-                <w:sz w:val="22"/>
+              <w:jc w:val="center"/>
+              <w:rPr>
+                <w:rFonts w:ascii="Open Sans" w:eastAsia="Arial Unicode MS" w:hAnsi="Open Sans" w:cs="Open Sans"/>
+                <w:sz w:val="22"/>
+                <w:szCs w:val="22"/>
               </w:rPr>
             </w:pPr>
             <w:r>
               <w:rPr>
                 <w:rFonts w:ascii="Open Sans" w:eastAsia="Arial Unicode MS" w:hAnsi="Open Sans" w:cs="Open Sans"/>
                 <w:sz w:val="22"/>
-              </w:rPr>
-              <w:t>44</w:t>
+                <w:szCs w:val="22"/>
+              </w:rPr>
+              <w:t>1 h</w:t>
             </w:r>
           </w:p>
         </w:tc>
         <w:tc>
           <w:tcPr>
-            <w:tcW w:w="1628" w:type="dxa"/>
+            <w:tcW w:w="2804" w:type="dxa"/>
             <w:tcBorders>
               <w:top w:val="single" w:sz="4" w:space="0" w:color="000001"/>
               <w:left w:val="single" w:sz="4" w:space="0" w:color="000001"/>
               <w:bottom w:val="single" w:sz="4" w:space="0" w:color="000001"/>
               <w:right w:val="single" w:sz="4" w:space="0" w:color="000001"/>
             </w:tcBorders>
-            <w:shd w:val="clear" w:color="auto" w:fill="auto"/>
-            <w:tcMar>
-              <w:left w:w="65" w:type="dxa"/>
-            </w:tcMar>
+            <w:shd w:val="clear" w:color="auto" w:fill="FFFFFF"/>
+            <w:vAlign w:val="center"/>
           </w:tcPr>
           <w:p>
             <w:pPr>
               <w:pStyle w:val="CorpsA"/>
+              <w:jc w:val="center"/>
               <w:rPr>
                 <w:rFonts w:ascii="Open Sans" w:hAnsi="Open Sans" w:cs="Open Sans"/>
                 <w:sz w:val="22"/>
+                <w:szCs w:val="22"/>
               </w:rPr>
             </w:pPr>
             <w:r>
               <w:rPr>
-                <w:rFonts w:ascii="Open Sans" w:eastAsia="Arial Unicode MS" w:hAnsi="Open Sans" w:cs="Open Sans"/>
-                <w:sz w:val="22"/>
-              </w:rPr>
-              <w:t>8</w:t>
-            </w:r>
-          </w:p>
-        </w:tc>
-        <w:tc>
-          <w:tcPr>
-            <w:tcW w:w="1751" w:type="dxa"/>
-            <w:tcBorders>
-              <w:top w:val="single" w:sz="4" w:space="0" w:color="000001"/>
-              <w:left w:val="single" w:sz="4" w:space="0" w:color="000001"/>
-              <w:bottom w:val="single" w:sz="4" w:space="0" w:color="000001"/>
-              <w:right w:val="single" w:sz="4" w:space="0" w:color="000001"/>
-            </w:tcBorders>
-            <w:shd w:val="clear" w:color="auto" w:fill="auto"/>
-            <w:tcMar>
-              <w:left w:w="65" w:type="dxa"/>
-            </w:tcMar>
-          </w:tcPr>
-          <w:p>
-            <w:pPr>
-              <w:pStyle w:val="CorpsA"/>
-              <w:rPr>
                 <w:rFonts w:ascii="Open Sans" w:hAnsi="Open Sans" w:cs="Open Sans"/>
                 <w:sz w:val="22"/>
-              </w:rPr>
-            </w:pPr>
-            <w:r>
-              <w:rPr>
-                <w:rFonts w:ascii="Open Sans" w:eastAsia="Arial Unicode MS" w:hAnsi="Open Sans" w:cs="Open Sans"/>
-                <w:sz w:val="22"/>
-              </w:rPr>
-              <w:t>1</w:t>
+                <w:szCs w:val="22"/>
+              </w:rPr>
+              <w:t>-</w:t>
             </w:r>
           </w:p>
         </w:tc>
@@ -1378,33 +1854,33 @@
         </w:trPr>
         <w:tc>
           <w:tcPr>
-            <w:tcW w:w="1242" w:type="dxa"/>
+            <w:tcW w:w="1565" w:type="dxa"/>
             <w:tcBorders>
               <w:top w:val="single" w:sz="4" w:space="0" w:color="000001"/>
               <w:left w:val="single" w:sz="4" w:space="0" w:color="000001"/>
               <w:bottom w:val="single" w:sz="4" w:space="0" w:color="000001"/>
               <w:right w:val="single" w:sz="4" w:space="0" w:color="000001"/>
             </w:tcBorders>
-            <w:shd w:val="clear" w:color="auto" w:fill="auto"/>
+            <w:shd w:val="clear" w:color="auto" w:fill="FFFFFF"/>
             <w:tcMar>
-              <w:left w:w="65" w:type="dxa"/>
+              <w:left w:w="60" w:type="dxa"/>
             </w:tcMar>
+            <w:vAlign w:val="center"/>
           </w:tcPr>
           <w:p>
             <w:pPr>
+              <w:jc w:val="center"/>
               <w:rPr>
                 <w:rFonts w:ascii="Open Sans" w:hAnsi="Open Sans" w:cs="Open Sans"/>
-                <w:i/>
-                <w:sz w:val="22"/>
-                <w:lang w:val="fr-FR"/>
+                <w:sz w:val="22"/>
+                <w:szCs w:val="22"/>
               </w:rPr>
             </w:pPr>
             <w:r>
               <w:rPr>
                 <w:rFonts w:ascii="Open Sans" w:hAnsi="Open Sans" w:cs="Open Sans"/>
-                <w:i/>
-                <w:sz w:val="22"/>
-                <w:lang w:val="fr-FR"/>
+                <w:sz w:val="22"/>
+                <w:szCs w:val="22"/>
               </w:rPr>
               <w:t>Ex : 13  au 17 janvier 2020</w:t>
             </w:r>
@@ -1412,825 +1888,134 @@
         </w:tc>
         <w:tc>
           <w:tcPr>
-            <w:tcW w:w="954" w:type="dxa"/>
+            <w:tcW w:w="1298" w:type="dxa"/>
             <w:tcBorders>
               <w:top w:val="single" w:sz="4" w:space="0" w:color="000001"/>
               <w:left w:val="single" w:sz="4" w:space="0" w:color="000001"/>
               <w:bottom w:val="single" w:sz="4" w:space="0" w:color="000001"/>
               <w:right w:val="single" w:sz="4" w:space="0" w:color="000001"/>
             </w:tcBorders>
-            <w:shd w:val="clear" w:color="auto" w:fill="auto"/>
+            <w:shd w:val="clear" w:color="auto" w:fill="FFFFFF"/>
             <w:tcMar>
-              <w:left w:w="65" w:type="dxa"/>
+              <w:left w:w="60" w:type="dxa"/>
             </w:tcMar>
+            <w:vAlign w:val="center"/>
           </w:tcPr>
           <w:p>
             <w:pPr>
-              <w:jc w:val="both"/>
+              <w:jc w:val="center"/>
               <w:rPr>
                 <w:rFonts w:ascii="Open Sans" w:hAnsi="Open Sans" w:cs="Open Sans"/>
                 <w:sz w:val="22"/>
-                <w:lang w:val="fr-FR"/>
+                <w:szCs w:val="22"/>
               </w:rPr>
             </w:pPr>
+            <w:r>
+              <w:rPr>
+                <w:rFonts w:ascii="Open Sans" w:hAnsi="Open Sans" w:cs="Open Sans"/>
+                <w:sz w:val="22"/>
+                <w:szCs w:val="22"/>
+              </w:rPr>
+              <w:t>42 h</w:t>
+            </w:r>
           </w:p>
         </w:tc>
         <w:tc>
           <w:tcPr>
-            <w:tcW w:w="2268" w:type="dxa"/>
+            <w:tcW w:w="2062" w:type="dxa"/>
             <w:tcBorders>
               <w:top w:val="single" w:sz="4" w:space="0" w:color="000001"/>
               <w:left w:val="single" w:sz="4" w:space="0" w:color="000001"/>
               <w:bottom w:val="single" w:sz="4" w:space="0" w:color="000001"/>
               <w:right w:val="single" w:sz="4" w:space="0" w:color="000001"/>
             </w:tcBorders>
-            <w:shd w:val="clear" w:color="auto" w:fill="auto"/>
+            <w:shd w:val="clear" w:color="auto" w:fill="FFFFFF"/>
             <w:tcMar>
-              <w:left w:w="65" w:type="dxa"/>
+              <w:left w:w="60" w:type="dxa"/>
             </w:tcMar>
+            <w:vAlign w:val="center"/>
           </w:tcPr>
           <w:p>
             <w:pPr>
-              <w:jc w:val="both"/>
+              <w:jc w:val="center"/>
               <w:rPr>
                 <w:rFonts w:ascii="Open Sans" w:hAnsi="Open Sans" w:cs="Open Sans"/>
                 <w:sz w:val="22"/>
-                <w:lang w:val="fr-FR"/>
+                <w:szCs w:val="22"/>
               </w:rPr>
             </w:pPr>
+            <w:r>
+              <w:rPr>
+                <w:rFonts w:ascii="Open Sans" w:hAnsi="Open Sans" w:cs="Open Sans"/>
+                <w:sz w:val="22"/>
+                <w:szCs w:val="22"/>
+              </w:rPr>
+              <w:t>7 h</w:t>
+            </w:r>
           </w:p>
         </w:tc>
         <w:tc>
           <w:tcPr>
-            <w:tcW w:w="1344" w:type="dxa"/>
+            <w:tcW w:w="2053" w:type="dxa"/>
             <w:tcBorders>
               <w:top w:val="single" w:sz="4" w:space="0" w:color="000001"/>
               <w:left w:val="single" w:sz="4" w:space="0" w:color="000001"/>
               <w:bottom w:val="single" w:sz="4" w:space="0" w:color="000001"/>
               <w:right w:val="single" w:sz="4" w:space="0" w:color="000001"/>
             </w:tcBorders>
-            <w:shd w:val="clear" w:color="auto" w:fill="auto"/>
+            <w:shd w:val="clear" w:color="auto" w:fill="FFFFFF"/>
             <w:tcMar>
-              <w:left w:w="65" w:type="dxa"/>
+              <w:left w:w="60" w:type="dxa"/>
             </w:tcMar>
+            <w:vAlign w:val="center"/>
           </w:tcPr>
           <w:p>
             <w:pPr>
+              <w:jc w:val="center"/>
               <w:rPr>
                 <w:rFonts w:ascii="Open Sans" w:hAnsi="Open Sans" w:cs="Open Sans"/>
                 <w:sz w:val="22"/>
-                <w:lang w:val="fr-FR"/>
+                <w:szCs w:val="22"/>
               </w:rPr>
             </w:pPr>
             <w:r>
               <w:rPr>
                 <w:rFonts w:ascii="Open Sans" w:hAnsi="Open Sans" w:cs="Open Sans"/>
                 <w:sz w:val="22"/>
-                <w:lang w:val="fr-FR"/>
-              </w:rPr>
-              <w:t>42</w:t>
+                <w:szCs w:val="22"/>
+              </w:rPr>
+              <w:t>-</w:t>
             </w:r>
           </w:p>
         </w:tc>
         <w:tc>
           <w:tcPr>
-            <w:tcW w:w="1628" w:type="dxa"/>
+            <w:tcW w:w="2804" w:type="dxa"/>
             <w:tcBorders>
               <w:top w:val="single" w:sz="4" w:space="0" w:color="000001"/>
               <w:left w:val="single" w:sz="4" w:space="0" w:color="000001"/>
               <w:bottom w:val="single" w:sz="4" w:space="0" w:color="000001"/>
               <w:right w:val="single" w:sz="4" w:space="0" w:color="000001"/>
             </w:tcBorders>
-            <w:shd w:val="clear" w:color="auto" w:fill="auto"/>
-            <w:tcMar>
-              <w:left w:w="65" w:type="dxa"/>
-            </w:tcMar>
+            <w:shd w:val="clear" w:color="auto" w:fill="FFFFFF"/>
+            <w:vAlign w:val="center"/>
           </w:tcPr>
           <w:p>
             <w:pPr>
+              <w:jc w:val="center"/>
               <w:rPr>
                 <w:rFonts w:ascii="Open Sans" w:hAnsi="Open Sans" w:cs="Open Sans"/>
                 <w:sz w:val="22"/>
-                <w:lang w:val="fr-FR"/>
+                <w:szCs w:val="22"/>
               </w:rPr>
             </w:pPr>
             <w:r>
               <w:rPr>
                 <w:rFonts w:ascii="Open Sans" w:hAnsi="Open Sans" w:cs="Open Sans"/>
                 <w:sz w:val="22"/>
-                <w:lang w:val="fr-FR"/>
-              </w:rPr>
-              <w:t>7</w:t>
-            </w:r>
-          </w:p>
-        </w:tc>
-        <w:tc>
-          <w:tcPr>
-            <w:tcW w:w="1751" w:type="dxa"/>
-            <w:tcBorders>
-              <w:top w:val="single" w:sz="4" w:space="0" w:color="000001"/>
-              <w:left w:val="single" w:sz="4" w:space="0" w:color="000001"/>
-              <w:bottom w:val="single" w:sz="4" w:space="0" w:color="000001"/>
-              <w:right w:val="single" w:sz="4" w:space="0" w:color="000001"/>
-            </w:tcBorders>
-            <w:shd w:val="clear" w:color="auto" w:fill="auto"/>
-            <w:tcMar>
-              <w:left w:w="65" w:type="dxa"/>
-            </w:tcMar>
-          </w:tcPr>
-          <w:p>
-            <w:pPr>
-              <w:jc w:val="both"/>
-              <w:rPr>
-                <w:rFonts w:ascii="Open Sans" w:hAnsi="Open Sans" w:cs="Open Sans"/>
-                <w:sz w:val="22"/>
-                <w:lang w:val="fr-FR"/>
-              </w:rPr>
-            </w:pPr>
-          </w:p>
-        </w:tc>
-      </w:tr>
-      <w:tr>
-        <w:trPr>
-          <w:trHeight w:val="340"/>
-        </w:trPr>
-        <w:tc>
-          <w:tcPr>
-            <w:tcW w:w="1242" w:type="dxa"/>
-            <w:tcBorders>
-              <w:top w:val="single" w:sz="4" w:space="0" w:color="000001"/>
-              <w:left w:val="single" w:sz="4" w:space="0" w:color="000001"/>
-              <w:bottom w:val="single" w:sz="4" w:space="0" w:color="000001"/>
-              <w:right w:val="single" w:sz="4" w:space="0" w:color="000001"/>
-            </w:tcBorders>
-            <w:shd w:val="clear" w:color="auto" w:fill="auto"/>
-            <w:tcMar>
-              <w:left w:w="65" w:type="dxa"/>
-            </w:tcMar>
-          </w:tcPr>
-          <w:p>
-            <w:pPr>
-              <w:pStyle w:val="CorpsA"/>
-              <w:rPr>
-                <w:rFonts w:ascii="Open Sans" w:hAnsi="Open Sans" w:cs="Open Sans"/>
-                <w:sz w:val="22"/>
-              </w:rPr>
-            </w:pPr>
-            <w:r>
-              <w:rPr>
-                <w:rFonts w:ascii="Open Sans" w:eastAsia="Arial Unicode MS" w:hAnsi="Open Sans" w:cs="Open Sans"/>
-                <w:sz w:val="22"/>
-              </w:rPr>
-              <w:t>TOTAL nombre d’heures entre 36 et 43 heures</w:t>
-            </w:r>
-          </w:p>
-        </w:tc>
-        <w:tc>
-          <w:tcPr>
-            <w:tcW w:w="954" w:type="dxa"/>
-            <w:tcBorders>
-              <w:top w:val="single" w:sz="4" w:space="0" w:color="000001"/>
-              <w:left w:val="single" w:sz="4" w:space="0" w:color="000001"/>
-              <w:bottom w:val="single" w:sz="4" w:space="0" w:color="000001"/>
-              <w:right w:val="single" w:sz="4" w:space="0" w:color="000001"/>
-            </w:tcBorders>
-            <w:shd w:val="clear" w:color="auto" w:fill="auto"/>
-            <w:tcMar>
-              <w:left w:w="65" w:type="dxa"/>
-            </w:tcMar>
-          </w:tcPr>
-          <w:p>
-            <w:pPr>
-              <w:jc w:val="both"/>
-              <w:rPr>
-                <w:rFonts w:ascii="Open Sans" w:hAnsi="Open Sans" w:cs="Open Sans"/>
-                <w:sz w:val="22"/>
-                <w:lang w:val="fr-FR"/>
-              </w:rPr>
-            </w:pPr>
-          </w:p>
-        </w:tc>
-        <w:tc>
-          <w:tcPr>
-            <w:tcW w:w="2268" w:type="dxa"/>
-            <w:tcBorders>
-              <w:top w:val="single" w:sz="4" w:space="0" w:color="000001"/>
-              <w:left w:val="single" w:sz="4" w:space="0" w:color="000001"/>
-              <w:bottom w:val="single" w:sz="4" w:space="0" w:color="000001"/>
-              <w:right w:val="single" w:sz="4" w:space="0" w:color="000001"/>
-            </w:tcBorders>
-            <w:shd w:val="clear" w:color="auto" w:fill="auto"/>
-            <w:tcMar>
-              <w:left w:w="65" w:type="dxa"/>
-            </w:tcMar>
-          </w:tcPr>
-          <w:p>
-            <w:pPr>
-              <w:jc w:val="both"/>
-              <w:rPr>
-                <w:rFonts w:ascii="Open Sans" w:hAnsi="Open Sans" w:cs="Open Sans"/>
-                <w:sz w:val="22"/>
-                <w:lang w:val="fr-FR"/>
-              </w:rPr>
-            </w:pPr>
-          </w:p>
-        </w:tc>
-        <w:tc>
-          <w:tcPr>
-            <w:tcW w:w="1344" w:type="dxa"/>
-            <w:tcBorders>
-              <w:top w:val="single" w:sz="4" w:space="0" w:color="000001"/>
-              <w:left w:val="single" w:sz="4" w:space="0" w:color="000001"/>
-              <w:bottom w:val="single" w:sz="4" w:space="0" w:color="000001"/>
-              <w:right w:val="single" w:sz="4" w:space="0" w:color="000001"/>
-            </w:tcBorders>
-            <w:shd w:val="clear" w:color="auto" w:fill="auto"/>
-            <w:tcMar>
-              <w:left w:w="65" w:type="dxa"/>
-            </w:tcMar>
-          </w:tcPr>
-          <w:p>
-            <w:pPr>
-              <w:jc w:val="both"/>
-              <w:rPr>
-                <w:rFonts w:ascii="Open Sans" w:hAnsi="Open Sans" w:cs="Open Sans"/>
-                <w:sz w:val="22"/>
-                <w:lang w:val="fr-FR"/>
-              </w:rPr>
-            </w:pPr>
-          </w:p>
-        </w:tc>
-        <w:tc>
-          <w:tcPr>
-            <w:tcW w:w="1628" w:type="dxa"/>
-            <w:tcBorders>
-              <w:top w:val="single" w:sz="4" w:space="0" w:color="000001"/>
-              <w:left w:val="single" w:sz="4" w:space="0" w:color="000001"/>
-              <w:bottom w:val="single" w:sz="4" w:space="0" w:color="000001"/>
-              <w:right w:val="single" w:sz="4" w:space="0" w:color="000001"/>
-            </w:tcBorders>
-            <w:shd w:val="clear" w:color="auto" w:fill="auto"/>
-            <w:tcMar>
-              <w:left w:w="65" w:type="dxa"/>
-            </w:tcMar>
-          </w:tcPr>
-          <w:p>
-            <w:pPr>
-              <w:pStyle w:val="CorpsA"/>
-              <w:rPr>
-                <w:rFonts w:ascii="Open Sans" w:hAnsi="Open Sans" w:cs="Open Sans"/>
-                <w:sz w:val="22"/>
-              </w:rPr>
-            </w:pPr>
-            <w:r>
-              <w:rPr>
-                <w:rFonts w:ascii="Open Sans" w:eastAsia="Arial Unicode MS" w:hAnsi="Open Sans" w:cs="Open Sans"/>
-                <w:sz w:val="22"/>
-              </w:rPr>
-              <w:t>15</w:t>
-            </w:r>
-          </w:p>
-        </w:tc>
-        <w:tc>
-          <w:tcPr>
-            <w:tcW w:w="1751" w:type="dxa"/>
-            <w:tcBorders>
-              <w:top w:val="single" w:sz="4" w:space="0" w:color="000001"/>
-              <w:left w:val="single" w:sz="4" w:space="0" w:color="000001"/>
-              <w:bottom w:val="single" w:sz="4" w:space="0" w:color="000001"/>
-              <w:right w:val="single" w:sz="4" w:space="0" w:color="000001"/>
-            </w:tcBorders>
-            <w:shd w:val="clear" w:color="auto" w:fill="auto"/>
-            <w:tcMar>
-              <w:left w:w="65" w:type="dxa"/>
-            </w:tcMar>
-          </w:tcPr>
-          <w:p>
-            <w:pPr>
-              <w:pStyle w:val="CorpsA"/>
-              <w:jc w:val="both"/>
-              <w:rPr>
-                <w:rFonts w:ascii="Open Sans" w:eastAsia="Arial Unicode MS" w:hAnsi="Open Sans" w:cs="Open Sans"/>
-                <w:sz w:val="22"/>
-              </w:rPr>
-            </w:pPr>
-          </w:p>
-        </w:tc>
-      </w:tr>
-      <w:tr>
-        <w:trPr>
-          <w:trHeight w:val="340"/>
-        </w:trPr>
-        <w:tc>
-          <w:tcPr>
-            <w:tcW w:w="1242" w:type="dxa"/>
-            <w:tcBorders>
-              <w:top w:val="single" w:sz="4" w:space="0" w:color="000001"/>
-              <w:left w:val="single" w:sz="4" w:space="0" w:color="000001"/>
-              <w:bottom w:val="single" w:sz="4" w:space="0" w:color="000001"/>
-              <w:right w:val="single" w:sz="4" w:space="0" w:color="000001"/>
-            </w:tcBorders>
-            <w:shd w:val="clear" w:color="auto" w:fill="auto"/>
-            <w:tcMar>
-              <w:left w:w="65" w:type="dxa"/>
-            </w:tcMar>
-          </w:tcPr>
-          <w:p>
-            <w:pPr>
-              <w:pStyle w:val="CorpsA"/>
-              <w:rPr>
-                <w:rFonts w:ascii="Open Sans" w:hAnsi="Open Sans" w:cs="Open Sans"/>
-                <w:sz w:val="22"/>
-              </w:rPr>
-            </w:pPr>
-            <w:r>
-              <w:rPr>
-                <w:rFonts w:ascii="Open Sans" w:hAnsi="Open Sans" w:cs="Open Sans"/>
-                <w:sz w:val="22"/>
-              </w:rPr>
-              <w:t>Taux applicable</w:t>
-            </w:r>
-          </w:p>
-        </w:tc>
-        <w:tc>
-          <w:tcPr>
-            <w:tcW w:w="954" w:type="dxa"/>
-            <w:tcBorders>
-              <w:top w:val="single" w:sz="4" w:space="0" w:color="000001"/>
-              <w:left w:val="single" w:sz="4" w:space="0" w:color="000001"/>
-              <w:bottom w:val="single" w:sz="4" w:space="0" w:color="000001"/>
-              <w:right w:val="single" w:sz="4" w:space="0" w:color="000001"/>
-            </w:tcBorders>
-            <w:shd w:val="clear" w:color="auto" w:fill="auto"/>
-            <w:tcMar>
-              <w:left w:w="65" w:type="dxa"/>
-            </w:tcMar>
-          </w:tcPr>
-          <w:p>
-            <w:pPr>
-              <w:jc w:val="both"/>
-              <w:rPr>
-                <w:rFonts w:ascii="Open Sans" w:hAnsi="Open Sans" w:cs="Open Sans"/>
-                <w:sz w:val="22"/>
-                <w:lang w:val="fr-FR"/>
-              </w:rPr>
-            </w:pPr>
-          </w:p>
-        </w:tc>
-        <w:tc>
-          <w:tcPr>
-            <w:tcW w:w="2268" w:type="dxa"/>
-            <w:tcBorders>
-              <w:top w:val="single" w:sz="4" w:space="0" w:color="000001"/>
-              <w:left w:val="single" w:sz="4" w:space="0" w:color="000001"/>
-              <w:bottom w:val="single" w:sz="4" w:space="0" w:color="000001"/>
-              <w:right w:val="single" w:sz="4" w:space="0" w:color="000001"/>
-            </w:tcBorders>
-            <w:shd w:val="clear" w:color="auto" w:fill="auto"/>
-            <w:tcMar>
-              <w:left w:w="65" w:type="dxa"/>
-            </w:tcMar>
-          </w:tcPr>
-          <w:p>
-            <w:pPr>
-              <w:rPr>
-                <w:rFonts w:ascii="Open Sans" w:hAnsi="Open Sans" w:cs="Open Sans"/>
-                <w:sz w:val="22"/>
-                <w:lang w:val="fr-FR"/>
-              </w:rPr>
-            </w:pPr>
-            <w:r>
-              <w:rPr>
-                <w:rFonts w:ascii="Open Sans" w:hAnsi="Open Sans" w:cs="Open Sans"/>
-                <w:sz w:val="22"/>
-                <w:lang w:val="fr-FR"/>
-              </w:rPr>
-              <w:t>25,00 %</w:t>
-            </w:r>
-          </w:p>
-        </w:tc>
-        <w:tc>
-          <w:tcPr>
-            <w:tcW w:w="1344" w:type="dxa"/>
-            <w:tcBorders>
-              <w:top w:val="single" w:sz="4" w:space="0" w:color="000001"/>
-              <w:left w:val="single" w:sz="4" w:space="0" w:color="000001"/>
-              <w:bottom w:val="single" w:sz="4" w:space="0" w:color="000001"/>
-              <w:right w:val="single" w:sz="4" w:space="0" w:color="000001"/>
-            </w:tcBorders>
-            <w:shd w:val="clear" w:color="auto" w:fill="auto"/>
-            <w:tcMar>
-              <w:left w:w="65" w:type="dxa"/>
-            </w:tcMar>
-          </w:tcPr>
-          <w:p>
-            <w:pPr>
-              <w:jc w:val="both"/>
-              <w:rPr>
-                <w:rFonts w:ascii="Open Sans" w:hAnsi="Open Sans" w:cs="Open Sans"/>
-                <w:sz w:val="22"/>
-                <w:lang w:val="fr-FR"/>
-              </w:rPr>
-            </w:pPr>
-          </w:p>
-        </w:tc>
-        <w:tc>
-          <w:tcPr>
-            <w:tcW w:w="1628" w:type="dxa"/>
-            <w:tcBorders>
-              <w:top w:val="single" w:sz="4" w:space="0" w:color="000001"/>
-              <w:left w:val="single" w:sz="4" w:space="0" w:color="000001"/>
-              <w:bottom w:val="single" w:sz="4" w:space="0" w:color="000001"/>
-              <w:right w:val="single" w:sz="4" w:space="0" w:color="000001"/>
-            </w:tcBorders>
-            <w:shd w:val="clear" w:color="auto" w:fill="auto"/>
-            <w:tcMar>
-              <w:left w:w="65" w:type="dxa"/>
-            </w:tcMar>
-          </w:tcPr>
-          <w:p>
-            <w:pPr>
-              <w:rPr>
-                <w:rFonts w:ascii="Open Sans" w:hAnsi="Open Sans" w:cs="Open Sans"/>
-                <w:sz w:val="22"/>
-                <w:lang w:val="fr-FR"/>
-              </w:rPr>
-            </w:pPr>
-            <w:r>
-              <w:rPr>
-                <w:rFonts w:ascii="Open Sans" w:hAnsi="Open Sans" w:cs="Open Sans"/>
-                <w:sz w:val="22"/>
-                <w:lang w:val="fr-FR"/>
-              </w:rPr>
-              <w:t>15*1,25 </w:t>
-            </w:r>
-          </w:p>
-        </w:tc>
-        <w:tc>
-          <w:tcPr>
-            <w:tcW w:w="1751" w:type="dxa"/>
-            <w:tcBorders>
-              <w:top w:val="single" w:sz="4" w:space="0" w:color="000001"/>
-              <w:left w:val="single" w:sz="4" w:space="0" w:color="000001"/>
-              <w:bottom w:val="single" w:sz="4" w:space="0" w:color="000001"/>
-              <w:right w:val="single" w:sz="4" w:space="0" w:color="000001"/>
-            </w:tcBorders>
-            <w:shd w:val="clear" w:color="auto" w:fill="auto"/>
-            <w:tcMar>
-              <w:left w:w="65" w:type="dxa"/>
-            </w:tcMar>
-          </w:tcPr>
-          <w:p>
-            <w:pPr>
-              <w:jc w:val="both"/>
-              <w:rPr>
-                <w:rFonts w:ascii="Open Sans" w:hAnsi="Open Sans" w:cs="Open Sans"/>
-                <w:sz w:val="22"/>
-                <w:lang w:val="fr-FR"/>
-              </w:rPr>
-            </w:pPr>
-          </w:p>
-        </w:tc>
-      </w:tr>
-      <w:tr>
-        <w:trPr>
-          <w:trHeight w:val="340"/>
-        </w:trPr>
-        <w:tc>
-          <w:tcPr>
-            <w:tcW w:w="1242" w:type="dxa"/>
-            <w:tcBorders>
-              <w:top w:val="single" w:sz="4" w:space="0" w:color="000001"/>
-              <w:left w:val="single" w:sz="4" w:space="0" w:color="000001"/>
-              <w:bottom w:val="single" w:sz="4" w:space="0" w:color="000001"/>
-              <w:right w:val="single" w:sz="4" w:space="0" w:color="000001"/>
-            </w:tcBorders>
-            <w:shd w:val="clear" w:color="auto" w:fill="auto"/>
-            <w:tcMar>
-              <w:left w:w="65" w:type="dxa"/>
-            </w:tcMar>
-          </w:tcPr>
-          <w:p>
-            <w:pPr>
-              <w:pStyle w:val="CorpsA"/>
-              <w:rPr>
-                <w:rFonts w:ascii="Open Sans" w:hAnsi="Open Sans" w:cs="Open Sans"/>
-                <w:sz w:val="22"/>
-              </w:rPr>
-            </w:pPr>
-            <w:r>
-              <w:rPr>
-                <w:rFonts w:ascii="Open Sans" w:eastAsia="Arial Unicode MS" w:hAnsi="Open Sans" w:cs="Open Sans"/>
-                <w:sz w:val="22"/>
-              </w:rPr>
-              <w:t>TOTAL nombre d’heures au-delà de 43 heures</w:t>
-            </w:r>
-          </w:p>
-        </w:tc>
-        <w:tc>
-          <w:tcPr>
-            <w:tcW w:w="954" w:type="dxa"/>
-            <w:tcBorders>
-              <w:top w:val="single" w:sz="4" w:space="0" w:color="000001"/>
-              <w:left w:val="single" w:sz="4" w:space="0" w:color="000001"/>
-              <w:bottom w:val="single" w:sz="4" w:space="0" w:color="000001"/>
-              <w:right w:val="single" w:sz="4" w:space="0" w:color="000001"/>
-            </w:tcBorders>
-            <w:shd w:val="clear" w:color="auto" w:fill="auto"/>
-            <w:tcMar>
-              <w:left w:w="65" w:type="dxa"/>
-            </w:tcMar>
-          </w:tcPr>
-          <w:p>
-            <w:pPr>
-              <w:jc w:val="both"/>
-              <w:rPr>
-                <w:rFonts w:ascii="Open Sans" w:hAnsi="Open Sans" w:cs="Open Sans"/>
-                <w:sz w:val="22"/>
-                <w:lang w:val="fr-FR"/>
-              </w:rPr>
-            </w:pPr>
-          </w:p>
-        </w:tc>
-        <w:tc>
-          <w:tcPr>
-            <w:tcW w:w="2268" w:type="dxa"/>
-            <w:tcBorders>
-              <w:top w:val="single" w:sz="4" w:space="0" w:color="000001"/>
-              <w:left w:val="single" w:sz="4" w:space="0" w:color="000001"/>
-              <w:bottom w:val="single" w:sz="4" w:space="0" w:color="000001"/>
-              <w:right w:val="single" w:sz="4" w:space="0" w:color="000001"/>
-            </w:tcBorders>
-            <w:shd w:val="clear" w:color="auto" w:fill="auto"/>
-            <w:tcMar>
-              <w:left w:w="65" w:type="dxa"/>
-            </w:tcMar>
-          </w:tcPr>
-          <w:p>
-            <w:pPr>
-              <w:jc w:val="both"/>
-              <w:rPr>
-                <w:rFonts w:ascii="Open Sans" w:hAnsi="Open Sans" w:cs="Open Sans"/>
-                <w:sz w:val="22"/>
-                <w:lang w:val="fr-FR"/>
-              </w:rPr>
-            </w:pPr>
-          </w:p>
-        </w:tc>
-        <w:tc>
-          <w:tcPr>
-            <w:tcW w:w="1344" w:type="dxa"/>
-            <w:tcBorders>
-              <w:top w:val="single" w:sz="4" w:space="0" w:color="000001"/>
-              <w:left w:val="single" w:sz="4" w:space="0" w:color="000001"/>
-              <w:bottom w:val="single" w:sz="4" w:space="0" w:color="000001"/>
-              <w:right w:val="single" w:sz="4" w:space="0" w:color="000001"/>
-            </w:tcBorders>
-            <w:shd w:val="clear" w:color="auto" w:fill="auto"/>
-            <w:tcMar>
-              <w:left w:w="65" w:type="dxa"/>
-            </w:tcMar>
-          </w:tcPr>
-          <w:p>
-            <w:pPr>
-              <w:jc w:val="both"/>
-              <w:rPr>
-                <w:rFonts w:ascii="Open Sans" w:hAnsi="Open Sans" w:cs="Open Sans"/>
-                <w:sz w:val="22"/>
-                <w:lang w:val="fr-FR"/>
-              </w:rPr>
-            </w:pPr>
-          </w:p>
-        </w:tc>
-        <w:tc>
-          <w:tcPr>
-            <w:tcW w:w="1628" w:type="dxa"/>
-            <w:tcBorders>
-              <w:top w:val="single" w:sz="4" w:space="0" w:color="000001"/>
-              <w:left w:val="single" w:sz="4" w:space="0" w:color="000001"/>
-              <w:bottom w:val="single" w:sz="4" w:space="0" w:color="000001"/>
-              <w:right w:val="single" w:sz="4" w:space="0" w:color="000001"/>
-            </w:tcBorders>
-            <w:shd w:val="clear" w:color="auto" w:fill="auto"/>
-            <w:tcMar>
-              <w:left w:w="65" w:type="dxa"/>
-            </w:tcMar>
-          </w:tcPr>
-          <w:p>
-            <w:pPr>
-              <w:jc w:val="both"/>
-              <w:rPr>
-                <w:rFonts w:ascii="Open Sans" w:hAnsi="Open Sans" w:cs="Open Sans"/>
-                <w:sz w:val="22"/>
-                <w:lang w:val="fr-FR"/>
-              </w:rPr>
-            </w:pPr>
-          </w:p>
-        </w:tc>
-        <w:tc>
-          <w:tcPr>
-            <w:tcW w:w="1751" w:type="dxa"/>
-            <w:tcBorders>
-              <w:top w:val="single" w:sz="4" w:space="0" w:color="000001"/>
-              <w:left w:val="single" w:sz="4" w:space="0" w:color="000001"/>
-              <w:bottom w:val="single" w:sz="4" w:space="0" w:color="000001"/>
-              <w:right w:val="single" w:sz="4" w:space="0" w:color="000001"/>
-            </w:tcBorders>
-            <w:shd w:val="clear" w:color="auto" w:fill="auto"/>
-            <w:tcMar>
-              <w:left w:w="65" w:type="dxa"/>
-            </w:tcMar>
-          </w:tcPr>
-          <w:p>
-            <w:pPr>
-              <w:rPr>
-                <w:rFonts w:ascii="Open Sans" w:hAnsi="Open Sans" w:cs="Open Sans"/>
-                <w:sz w:val="22"/>
-                <w:lang w:val="fr-FR"/>
-              </w:rPr>
-            </w:pPr>
-            <w:r>
-              <w:rPr>
-                <w:rFonts w:ascii="Open Sans" w:hAnsi="Open Sans" w:cs="Open Sans"/>
-                <w:sz w:val="22"/>
-                <w:lang w:val="fr-FR"/>
-              </w:rPr>
-              <w:t>1</w:t>
-            </w:r>
-          </w:p>
-        </w:tc>
-      </w:tr>
-      <w:tr>
-        <w:trPr>
-          <w:trHeight w:val="940"/>
-        </w:trPr>
-        <w:tc>
-          <w:tcPr>
-            <w:tcW w:w="1242" w:type="dxa"/>
-            <w:tcBorders>
-              <w:top w:val="single" w:sz="4" w:space="0" w:color="000001"/>
-              <w:left w:val="single" w:sz="4" w:space="0" w:color="000001"/>
-              <w:bottom w:val="single" w:sz="4" w:space="0" w:color="000001"/>
-              <w:right w:val="single" w:sz="4" w:space="0" w:color="000001"/>
-            </w:tcBorders>
-            <w:shd w:val="clear" w:color="auto" w:fill="auto"/>
-            <w:tcMar>
-              <w:left w:w="65" w:type="dxa"/>
-            </w:tcMar>
-          </w:tcPr>
-          <w:p>
-            <w:pPr>
-              <w:pStyle w:val="CorpsA"/>
-              <w:rPr>
-                <w:rFonts w:ascii="Open Sans" w:hAnsi="Open Sans" w:cs="Open Sans"/>
-                <w:sz w:val="22"/>
-              </w:rPr>
-            </w:pPr>
-            <w:r>
-              <w:rPr>
-                <w:rFonts w:ascii="Open Sans" w:hAnsi="Open Sans" w:cs="Open Sans"/>
-                <w:sz w:val="22"/>
-              </w:rPr>
-              <w:t>Taux applicable</w:t>
-            </w:r>
-          </w:p>
-        </w:tc>
-        <w:tc>
-          <w:tcPr>
-            <w:tcW w:w="954" w:type="dxa"/>
-            <w:tcBorders>
-              <w:top w:val="single" w:sz="4" w:space="0" w:color="000001"/>
-              <w:left w:val="single" w:sz="4" w:space="0" w:color="000001"/>
-              <w:bottom w:val="single" w:sz="4" w:space="0" w:color="000001"/>
-              <w:right w:val="single" w:sz="4" w:space="0" w:color="000001"/>
-            </w:tcBorders>
-            <w:shd w:val="clear" w:color="auto" w:fill="auto"/>
-            <w:tcMar>
-              <w:left w:w="65" w:type="dxa"/>
-            </w:tcMar>
-          </w:tcPr>
-          <w:p>
-            <w:pPr>
-              <w:jc w:val="both"/>
-              <w:rPr>
-                <w:rFonts w:ascii="Open Sans" w:hAnsi="Open Sans" w:cs="Open Sans"/>
-                <w:sz w:val="22"/>
-                <w:lang w:val="fr-FR"/>
-              </w:rPr>
-            </w:pPr>
-          </w:p>
-        </w:tc>
-        <w:tc>
-          <w:tcPr>
-            <w:tcW w:w="2268" w:type="dxa"/>
-            <w:tcBorders>
-              <w:top w:val="single" w:sz="4" w:space="0" w:color="000001"/>
-              <w:left w:val="single" w:sz="4" w:space="0" w:color="000001"/>
-              <w:bottom w:val="single" w:sz="4" w:space="0" w:color="000001"/>
-              <w:right w:val="single" w:sz="4" w:space="0" w:color="000001"/>
-            </w:tcBorders>
-            <w:shd w:val="clear" w:color="auto" w:fill="auto"/>
-            <w:tcMar>
-              <w:left w:w="65" w:type="dxa"/>
-            </w:tcMar>
-          </w:tcPr>
-          <w:p>
-            <w:pPr>
-              <w:rPr>
-                <w:rFonts w:ascii="Open Sans" w:hAnsi="Open Sans" w:cs="Open Sans"/>
-                <w:sz w:val="22"/>
-                <w:lang w:val="fr-FR"/>
-              </w:rPr>
-            </w:pPr>
-            <w:r>
-              <w:rPr>
-                <w:rFonts w:ascii="Open Sans" w:hAnsi="Open Sans" w:cs="Open Sans"/>
-                <w:sz w:val="22"/>
-                <w:lang w:val="fr-FR"/>
-              </w:rPr>
-              <w:t>50,00 %</w:t>
-            </w:r>
-          </w:p>
-        </w:tc>
-        <w:tc>
-          <w:tcPr>
-            <w:tcW w:w="1344" w:type="dxa"/>
-            <w:tcBorders>
-              <w:top w:val="single" w:sz="4" w:space="0" w:color="000001"/>
-              <w:left w:val="single" w:sz="4" w:space="0" w:color="000001"/>
-              <w:bottom w:val="single" w:sz="4" w:space="0" w:color="000001"/>
-              <w:right w:val="single" w:sz="4" w:space="0" w:color="000001"/>
-            </w:tcBorders>
-            <w:shd w:val="clear" w:color="auto" w:fill="auto"/>
-            <w:tcMar>
-              <w:left w:w="65" w:type="dxa"/>
-            </w:tcMar>
-          </w:tcPr>
-          <w:p>
-            <w:pPr>
-              <w:jc w:val="both"/>
-              <w:rPr>
-                <w:rFonts w:ascii="Open Sans" w:hAnsi="Open Sans" w:cs="Open Sans"/>
-                <w:sz w:val="22"/>
-                <w:lang w:val="fr-FR"/>
-              </w:rPr>
-            </w:pPr>
-          </w:p>
-        </w:tc>
-        <w:tc>
-          <w:tcPr>
-            <w:tcW w:w="1628" w:type="dxa"/>
-            <w:tcBorders>
-              <w:top w:val="single" w:sz="4" w:space="0" w:color="000001"/>
-              <w:left w:val="single" w:sz="4" w:space="0" w:color="000001"/>
-              <w:bottom w:val="single" w:sz="4" w:space="0" w:color="000001"/>
-              <w:right w:val="single" w:sz="4" w:space="0" w:color="000001"/>
-            </w:tcBorders>
-            <w:shd w:val="clear" w:color="auto" w:fill="auto"/>
-            <w:tcMar>
-              <w:left w:w="65" w:type="dxa"/>
-            </w:tcMar>
-          </w:tcPr>
-          <w:p>
-            <w:pPr>
-              <w:pStyle w:val="CorpsA"/>
-              <w:jc w:val="both"/>
-              <w:rPr>
-                <w:rFonts w:ascii="Open Sans" w:hAnsi="Open Sans" w:cs="Open Sans"/>
-                <w:sz w:val="22"/>
-              </w:rPr>
-            </w:pPr>
-          </w:p>
-        </w:tc>
-        <w:tc>
-          <w:tcPr>
-            <w:tcW w:w="1751" w:type="dxa"/>
-            <w:tcBorders>
-              <w:top w:val="single" w:sz="4" w:space="0" w:color="000001"/>
-              <w:left w:val="single" w:sz="4" w:space="0" w:color="000001"/>
-              <w:bottom w:val="single" w:sz="4" w:space="0" w:color="000001"/>
-              <w:right w:val="single" w:sz="4" w:space="0" w:color="000001"/>
-            </w:tcBorders>
-            <w:shd w:val="clear" w:color="auto" w:fill="auto"/>
-            <w:tcMar>
-              <w:left w:w="65" w:type="dxa"/>
-            </w:tcMar>
-          </w:tcPr>
-          <w:p>
-            <w:pPr>
-              <w:rPr>
-                <w:rFonts w:ascii="Open Sans" w:hAnsi="Open Sans" w:cs="Open Sans"/>
-                <w:sz w:val="22"/>
-                <w:lang w:val="fr-FR"/>
-              </w:rPr>
-            </w:pPr>
-            <w:r>
-              <w:rPr>
-                <w:rFonts w:ascii="Open Sans" w:hAnsi="Open Sans" w:cs="Open Sans"/>
-                <w:sz w:val="22"/>
-                <w:lang w:val="fr-FR"/>
-              </w:rPr>
-              <w:t>1*1,50</w:t>
+                <w:szCs w:val="22"/>
+              </w:rPr>
+              <w:t>-</w:t>
             </w:r>
           </w:p>
         </w:tc>
@@ -2241,407 +2026,534 @@
         </w:trPr>
         <w:tc>
           <w:tcPr>
-            <w:tcW w:w="1242" w:type="dxa"/>
+            <w:tcW w:w="1565" w:type="dxa"/>
             <w:tcBorders>
               <w:top w:val="single" w:sz="4" w:space="0" w:color="000001"/>
               <w:left w:val="single" w:sz="4" w:space="0" w:color="000001"/>
               <w:bottom w:val="single" w:sz="4" w:space="0" w:color="000001"/>
               <w:right w:val="single" w:sz="4" w:space="0" w:color="000001"/>
             </w:tcBorders>
-            <w:shd w:val="clear" w:color="auto" w:fill="auto"/>
+            <w:shd w:val="clear" w:color="auto" w:fill="FFFFFF"/>
             <w:tcMar>
-              <w:left w:w="65" w:type="dxa"/>
+              <w:left w:w="60" w:type="dxa"/>
             </w:tcMar>
+            <w:vAlign w:val="center"/>
           </w:tcPr>
           <w:p>
             <w:pPr>
-              <w:rPr>
-                <w:rFonts w:ascii="Open Sans" w:hAnsi="Open Sans" w:cs="Open Sans"/>
-                <w:sz w:val="22"/>
-                <w:lang w:val="fr-FR"/>
+              <w:pStyle w:val="CorpsA"/>
+              <w:jc w:val="center"/>
+              <w:rPr>
+                <w:rFonts w:ascii="Open Sans" w:eastAsia="Arial Unicode MS" w:hAnsi="Open Sans" w:cs="Open Sans"/>
+                <w:b/>
+                <w:sz w:val="22"/>
+                <w:szCs w:val="22"/>
               </w:rPr>
             </w:pPr>
             <w:r>
               <w:rPr>
-                <w:rFonts w:ascii="Open Sans" w:hAnsi="Open Sans" w:cs="Open Sans"/>
-                <w:sz w:val="22"/>
-                <w:lang w:val="fr-FR"/>
-              </w:rPr>
-              <w:t>Taux</w:t>
-            </w:r>
-            <w:r>
-              <w:rPr>
-                <w:rFonts w:ascii="Open Sans" w:hAnsi="Open Sans" w:cs="Open Sans"/>
-                <w:sz w:val="22"/>
-                <w:lang w:val="fr-FR"/>
-              </w:rPr>
-              <w:t xml:space="preserve">  horaire (ex : SMIC horaire </w:t>
-            </w:r>
-            <w:r>
-              <w:rPr>
-                <w:rFonts w:ascii="Open Sans" w:hAnsi="Open Sans" w:cs="Open Sans"/>
-                <w:sz w:val="22"/>
-                <w:lang w:val="fr-FR"/>
-              </w:rPr>
-              <w:t>1/1/</w:t>
-            </w:r>
-            <w:r>
-              <w:rPr>
-                <w:rFonts w:ascii="Open Sans" w:hAnsi="Open Sans" w:cs="Open Sans"/>
-                <w:sz w:val="22"/>
-                <w:lang w:val="fr-FR"/>
-              </w:rPr>
-              <w:t>2020</w:t>
-            </w:r>
-            <w:r>
-              <w:rPr>
-                <w:rFonts w:ascii="Open Sans" w:hAnsi="Open Sans" w:cs="Open Sans"/>
-                <w:sz w:val="22"/>
-                <w:lang w:val="fr-FR"/>
-              </w:rPr>
-              <w:t>)</w:t>
+                <w:rFonts w:ascii="Open Sans" w:eastAsia="Arial Unicode MS" w:hAnsi="Open Sans" w:cs="Open Sans"/>
+                <w:b/>
+                <w:sz w:val="22"/>
+                <w:szCs w:val="22"/>
+              </w:rPr>
+              <w:t xml:space="preserve">TOTAL </w:t>
             </w:r>
           </w:p>
         </w:tc>
         <w:tc>
           <w:tcPr>
-            <w:tcW w:w="954" w:type="dxa"/>
+            <w:tcW w:w="1298" w:type="dxa"/>
             <w:tcBorders>
               <w:top w:val="single" w:sz="4" w:space="0" w:color="000001"/>
               <w:left w:val="single" w:sz="4" w:space="0" w:color="000001"/>
               <w:bottom w:val="single" w:sz="4" w:space="0" w:color="000001"/>
               <w:right w:val="single" w:sz="4" w:space="0" w:color="000001"/>
             </w:tcBorders>
-            <w:shd w:val="clear" w:color="auto" w:fill="auto"/>
+            <w:shd w:val="clear" w:color="auto" w:fill="FFFFFF"/>
             <w:tcMar>
-              <w:left w:w="65" w:type="dxa"/>
+              <w:left w:w="60" w:type="dxa"/>
             </w:tcMar>
+            <w:vAlign w:val="center"/>
           </w:tcPr>
           <w:p>
             <w:pPr>
+              <w:jc w:val="center"/>
               <w:rPr>
                 <w:rFonts w:ascii="Open Sans" w:hAnsi="Open Sans" w:cs="Open Sans"/>
                 <w:sz w:val="22"/>
-                <w:lang w:val="fr-FR"/>
+                <w:szCs w:val="22"/>
               </w:rPr>
             </w:pPr>
             <w:r>
               <w:rPr>
                 <w:rFonts w:ascii="Open Sans" w:hAnsi="Open Sans" w:cs="Open Sans"/>
                 <w:sz w:val="22"/>
-                <w:lang w:val="fr-FR"/>
-              </w:rPr>
-              <w:t>10,</w:t>
-            </w:r>
-            <w:r>
-              <w:rPr>
-                <w:rFonts w:ascii="Open Sans" w:hAnsi="Open Sans" w:cs="Open Sans"/>
-                <w:sz w:val="22"/>
-                <w:lang w:val="fr-FR"/>
-              </w:rPr>
-              <w:t>15</w:t>
-            </w:r>
-            <w:r>
-              <w:rPr>
-                <w:rFonts w:ascii="Open Sans" w:hAnsi="Open Sans" w:cs="Open Sans"/>
-                <w:sz w:val="22"/>
-                <w:lang w:val="fr-FR"/>
-              </w:rPr>
-              <w:t xml:space="preserve"> €</w:t>
+                <w:szCs w:val="22"/>
+              </w:rPr>
+              <w:t>-</w:t>
             </w:r>
           </w:p>
         </w:tc>
         <w:tc>
           <w:tcPr>
-            <w:tcW w:w="2268" w:type="dxa"/>
+            <w:tcW w:w="2062" w:type="dxa"/>
             <w:tcBorders>
               <w:top w:val="single" w:sz="4" w:space="0" w:color="000001"/>
               <w:left w:val="single" w:sz="4" w:space="0" w:color="000001"/>
               <w:bottom w:val="single" w:sz="4" w:space="0" w:color="000001"/>
               <w:right w:val="single" w:sz="4" w:space="0" w:color="000001"/>
             </w:tcBorders>
-            <w:shd w:val="clear" w:color="auto" w:fill="auto"/>
+            <w:shd w:val="clear" w:color="auto" w:fill="FFFFFF"/>
             <w:tcMar>
-              <w:left w:w="65" w:type="dxa"/>
+              <w:left w:w="60" w:type="dxa"/>
             </w:tcMar>
+            <w:vAlign w:val="center"/>
           </w:tcPr>
           <w:p>
             <w:pPr>
-              <w:jc w:val="both"/>
-              <w:rPr>
-                <w:rFonts w:ascii="Open Sans" w:hAnsi="Open Sans" w:cs="Open Sans"/>
-                <w:sz w:val="22"/>
-                <w:lang w:val="fr-FR"/>
+              <w:pStyle w:val="CorpsA"/>
+              <w:jc w:val="center"/>
+              <w:rPr>
+                <w:rFonts w:ascii="Open Sans" w:eastAsia="Arial Unicode MS" w:hAnsi="Open Sans" w:cs="Open Sans"/>
+                <w:b/>
+                <w:sz w:val="22"/>
+                <w:szCs w:val="22"/>
               </w:rPr>
             </w:pPr>
+            <w:r>
+              <w:rPr>
+                <w:rFonts w:ascii="Open Sans" w:eastAsia="Arial Unicode MS" w:hAnsi="Open Sans" w:cs="Open Sans"/>
+                <w:b/>
+                <w:sz w:val="22"/>
+                <w:szCs w:val="22"/>
+              </w:rPr>
+              <w:t>15 h</w:t>
+            </w:r>
           </w:p>
         </w:tc>
         <w:tc>
           <w:tcPr>
-            <w:tcW w:w="1344" w:type="dxa"/>
+            <w:tcW w:w="2053" w:type="dxa"/>
             <w:tcBorders>
               <w:top w:val="single" w:sz="4" w:space="0" w:color="000001"/>
               <w:left w:val="single" w:sz="4" w:space="0" w:color="000001"/>
               <w:bottom w:val="single" w:sz="4" w:space="0" w:color="000001"/>
               <w:right w:val="single" w:sz="4" w:space="0" w:color="000001"/>
             </w:tcBorders>
-            <w:shd w:val="clear" w:color="auto" w:fill="auto"/>
+            <w:shd w:val="clear" w:color="auto" w:fill="FFFFFF"/>
             <w:tcMar>
-              <w:left w:w="65" w:type="dxa"/>
+              <w:left w:w="60" w:type="dxa"/>
             </w:tcMar>
+            <w:vAlign w:val="center"/>
           </w:tcPr>
           <w:p>
             <w:pPr>
-              <w:jc w:val="both"/>
-              <w:rPr>
-                <w:rFonts w:ascii="Open Sans" w:hAnsi="Open Sans" w:cs="Open Sans"/>
-                <w:sz w:val="22"/>
-                <w:lang w:val="fr-FR"/>
+              <w:pStyle w:val="CorpsA"/>
+              <w:jc w:val="center"/>
+              <w:rPr>
+                <w:rFonts w:ascii="Open Sans" w:eastAsia="Arial Unicode MS" w:hAnsi="Open Sans" w:cs="Open Sans"/>
+                <w:b/>
+                <w:sz w:val="22"/>
+                <w:szCs w:val="22"/>
               </w:rPr>
             </w:pPr>
+            <w:r>
+              <w:rPr>
+                <w:rFonts w:ascii="Open Sans" w:eastAsia="Arial Unicode MS" w:hAnsi="Open Sans" w:cs="Open Sans"/>
+                <w:b/>
+                <w:sz w:val="22"/>
+                <w:szCs w:val="22"/>
+              </w:rPr>
+              <w:t>1 h</w:t>
+            </w:r>
           </w:p>
         </w:tc>
         <w:tc>
           <w:tcPr>
-            <w:tcW w:w="1628" w:type="dxa"/>
+            <w:tcW w:w="2804" w:type="dxa"/>
             <w:tcBorders>
               <w:top w:val="single" w:sz="4" w:space="0" w:color="000001"/>
               <w:left w:val="single" w:sz="4" w:space="0" w:color="000001"/>
               <w:bottom w:val="single" w:sz="4" w:space="0" w:color="000001"/>
               <w:right w:val="single" w:sz="4" w:space="0" w:color="000001"/>
             </w:tcBorders>
-            <w:shd w:val="clear" w:color="auto" w:fill="auto"/>
-            <w:tcMar>
-              <w:left w:w="65" w:type="dxa"/>
-            </w:tcMar>
+            <w:shd w:val="clear" w:color="auto" w:fill="FFFFFF"/>
+            <w:vAlign w:val="center"/>
           </w:tcPr>
           <w:p>
             <w:pPr>
-              <w:jc w:val="both"/>
+              <w:jc w:val="center"/>
               <w:rPr>
                 <w:rFonts w:ascii="Open Sans" w:hAnsi="Open Sans" w:cs="Open Sans"/>
                 <w:sz w:val="22"/>
-                <w:lang w:val="fr-FR"/>
+                <w:szCs w:val="22"/>
               </w:rPr>
             </w:pPr>
+            <w:r>
+              <w:rPr>
+                <w:rFonts w:ascii="Open Sans" w:hAnsi="Open Sans" w:cs="Open Sans"/>
+                <w:sz w:val="22"/>
+                <w:szCs w:val="22"/>
+              </w:rPr>
+              <w:t>-</w:t>
+            </w:r>
+          </w:p>
+        </w:tc>
+      </w:tr>
+      <w:tr>
+        <w:trPr>
+          <w:trHeight w:val="340"/>
+        </w:trPr>
+        <w:tc>
+          <w:tcPr>
+            <w:tcW w:w="1565" w:type="dxa"/>
+            <w:vMerge w:val="restart"/>
+            <w:tcBorders>
+              <w:top w:val="single" w:sz="4" w:space="0" w:color="000001"/>
+              <w:left w:val="single" w:sz="4" w:space="0" w:color="000001"/>
+              <w:right w:val="single" w:sz="4" w:space="0" w:color="000001"/>
+            </w:tcBorders>
+            <w:shd w:val="clear" w:color="auto" w:fill="FFFFFF"/>
+            <w:tcMar>
+              <w:left w:w="60" w:type="dxa"/>
+            </w:tcMar>
+            <w:vAlign w:val="center"/>
+          </w:tcPr>
+          <w:p>
+            <w:pPr>
+              <w:pStyle w:val="CorpsA"/>
+              <w:jc w:val="center"/>
+              <w:rPr>
+                <w:rFonts w:ascii="Open Sans" w:hAnsi="Open Sans" w:cs="Open Sans"/>
+                <w:sz w:val="22"/>
+                <w:szCs w:val="22"/>
+              </w:rPr>
+            </w:pPr>
+            <w:r>
+              <w:rPr>
+                <w:rFonts w:ascii="Open Sans" w:hAnsi="Open Sans" w:cs="Open Sans"/>
+                <w:sz w:val="22"/>
+                <w:szCs w:val="22"/>
+              </w:rPr>
+              <w:t>Sous-total</w:t>
+            </w:r>
+          </w:p>
+          <w:p>
+            <w:pPr>
+              <w:pStyle w:val="CorpsA"/>
+              <w:jc w:val="center"/>
+              <w:rPr>
+                <w:rFonts w:ascii="Open Sans" w:hAnsi="Open Sans" w:cs="Open Sans"/>
+                <w:sz w:val="22"/>
+                <w:szCs w:val="22"/>
+              </w:rPr>
+            </w:pPr>
+            <w:r>
+              <w:rPr>
+                <w:rFonts w:ascii="Open Sans" w:hAnsi="Open Sans" w:cs="Open Sans"/>
+                <w:sz w:val="22"/>
+                <w:szCs w:val="22"/>
+              </w:rPr>
+              <w:t>rémunération</w:t>
+            </w:r>
           </w:p>
         </w:tc>
         <w:tc>
           <w:tcPr>
-            <w:tcW w:w="1751" w:type="dxa"/>
+            <w:tcW w:w="1298" w:type="dxa"/>
             <w:tcBorders>
               <w:top w:val="single" w:sz="4" w:space="0" w:color="000001"/>
               <w:left w:val="single" w:sz="4" w:space="0" w:color="000001"/>
               <w:bottom w:val="single" w:sz="4" w:space="0" w:color="000001"/>
               <w:right w:val="single" w:sz="4" w:space="0" w:color="000001"/>
             </w:tcBorders>
-            <w:shd w:val="clear" w:color="auto" w:fill="auto"/>
+            <w:shd w:val="clear" w:color="auto" w:fill="FFFFFF"/>
             <w:tcMar>
-              <w:left w:w="65" w:type="dxa"/>
+              <w:left w:w="60" w:type="dxa"/>
             </w:tcMar>
+            <w:vAlign w:val="center"/>
           </w:tcPr>
           <w:p>
             <w:pPr>
-              <w:jc w:val="both"/>
+              <w:jc w:val="center"/>
               <w:rPr>
                 <w:rFonts w:ascii="Open Sans" w:hAnsi="Open Sans" w:cs="Open Sans"/>
                 <w:sz w:val="22"/>
-                <w:lang w:val="fr-FR"/>
+                <w:szCs w:val="22"/>
               </w:rPr>
             </w:pPr>
+            <w:r>
+              <w:rPr>
+                <w:rFonts w:ascii="Open Sans" w:hAnsi="Open Sans" w:cs="Open Sans"/>
+                <w:sz w:val="22"/>
+                <w:szCs w:val="22"/>
+              </w:rPr>
+              <w:t>-</w:t>
+            </w:r>
           </w:p>
         </w:tc>
-      </w:tr>
-      <w:tr>
-        <w:trPr>
-          <w:trHeight w:val="640"/>
-        </w:trPr>
         <w:tc>
           <w:tcPr>
-            <w:tcW w:w="1242" w:type="dxa"/>
+            <w:tcW w:w="2062" w:type="dxa"/>
             <w:tcBorders>
               <w:top w:val="single" w:sz="4" w:space="0" w:color="000001"/>
               <w:left w:val="single" w:sz="4" w:space="0" w:color="000001"/>
               <w:bottom w:val="single" w:sz="4" w:space="0" w:color="000001"/>
               <w:right w:val="single" w:sz="4" w:space="0" w:color="000001"/>
             </w:tcBorders>
-            <w:shd w:val="clear" w:color="auto" w:fill="auto"/>
+            <w:shd w:val="clear" w:color="auto" w:fill="FFFFFF"/>
             <w:tcMar>
-              <w:left w:w="65" w:type="dxa"/>
+              <w:left w:w="60" w:type="dxa"/>
             </w:tcMar>
+            <w:vAlign w:val="center"/>
           </w:tcPr>
           <w:p>
             <w:pPr>
-              <w:pStyle w:val="CorpsA"/>
+              <w:jc w:val="center"/>
               <w:rPr>
                 <w:rFonts w:ascii="Open Sans" w:hAnsi="Open Sans" w:cs="Open Sans"/>
                 <w:sz w:val="22"/>
+                <w:szCs w:val="22"/>
               </w:rPr>
             </w:pPr>
             <w:r>
               <w:rPr>
-                <w:rFonts w:ascii="Open Sans" w:eastAsia="Arial Unicode MS" w:hAnsi="Open Sans" w:cs="Open Sans"/>
-                <w:sz w:val="22"/>
-              </w:rPr>
-              <w:t>Total de la rémunération due</w:t>
+                <w:rFonts w:ascii="Open Sans" w:hAnsi="Open Sans" w:cs="Open Sans"/>
+                <w:sz w:val="22"/>
+                <w:szCs w:val="22"/>
+              </w:rPr>
+              <w:t>15 x 1,25 x 10,15 =</w:t>
             </w:r>
           </w:p>
         </w:tc>
         <w:tc>
           <w:tcPr>
-            <w:tcW w:w="954" w:type="dxa"/>
+            <w:tcW w:w="2053" w:type="dxa"/>
             <w:tcBorders>
               <w:top w:val="single" w:sz="4" w:space="0" w:color="000001"/>
               <w:left w:val="single" w:sz="4" w:space="0" w:color="000001"/>
               <w:bottom w:val="single" w:sz="4" w:space="0" w:color="000001"/>
               <w:right w:val="single" w:sz="4" w:space="0" w:color="000001"/>
             </w:tcBorders>
-            <w:shd w:val="clear" w:color="auto" w:fill="auto"/>
+            <w:shd w:val="clear" w:color="auto" w:fill="FFFFFF"/>
             <w:tcMar>
-              <w:left w:w="65" w:type="dxa"/>
+              <w:left w:w="60" w:type="dxa"/>
             </w:tcMar>
+            <w:vAlign w:val="center"/>
           </w:tcPr>
           <w:p>
             <w:pPr>
-              <w:jc w:val="both"/>
+              <w:jc w:val="center"/>
               <w:rPr>
                 <w:rFonts w:ascii="Open Sans" w:hAnsi="Open Sans" w:cs="Open Sans"/>
                 <w:sz w:val="22"/>
-                <w:lang w:val="fr-FR"/>
+                <w:szCs w:val="22"/>
               </w:rPr>
             </w:pPr>
+            <w:r>
+              <w:rPr>
+                <w:rFonts w:ascii="Open Sans" w:hAnsi="Open Sans" w:cs="Open Sans"/>
+                <w:sz w:val="22"/>
+                <w:szCs w:val="22"/>
+              </w:rPr>
+              <w:t>1 x 1,50 x 10,15</w:t>
+            </w:r>
           </w:p>
         </w:tc>
         <w:tc>
           <w:tcPr>
-            <w:tcW w:w="2268" w:type="dxa"/>
+            <w:tcW w:w="2804" w:type="dxa"/>
             <w:tcBorders>
               <w:top w:val="single" w:sz="4" w:space="0" w:color="000001"/>
               <w:left w:val="single" w:sz="4" w:space="0" w:color="000001"/>
               <w:bottom w:val="single" w:sz="4" w:space="0" w:color="000001"/>
               <w:right w:val="single" w:sz="4" w:space="0" w:color="000001"/>
             </w:tcBorders>
-            <w:shd w:val="clear" w:color="auto" w:fill="auto"/>
-            <w:tcMar>
-              <w:left w:w="65" w:type="dxa"/>
-            </w:tcMar>
+            <w:shd w:val="clear" w:color="auto" w:fill="FFFFFF"/>
+            <w:vAlign w:val="center"/>
           </w:tcPr>
           <w:p>
             <w:pPr>
-              <w:jc w:val="both"/>
+              <w:jc w:val="center"/>
               <w:rPr>
                 <w:rFonts w:ascii="Open Sans" w:hAnsi="Open Sans" w:cs="Open Sans"/>
                 <w:sz w:val="22"/>
-                <w:lang w:val="fr-FR"/>
+                <w:szCs w:val="22"/>
+              </w:rPr>
+            </w:pPr>
+            <w:r>
+              <w:rPr>
+                <w:rFonts w:ascii="Open Sans" w:hAnsi="Open Sans" w:cs="Open Sans"/>
+                <w:sz w:val="22"/>
+                <w:szCs w:val="22"/>
+              </w:rPr>
+              <w:t>-</w:t>
+            </w:r>
+          </w:p>
+        </w:tc>
+      </w:tr>
+      <w:tr>
+        <w:trPr>
+          <w:trHeight w:val="340"/>
+        </w:trPr>
+        <w:tc>
+          <w:tcPr>
+            <w:tcW w:w="1565" w:type="dxa"/>
+            <w:vMerge/>
+            <w:tcBorders>
+              <w:left w:val="single" w:sz="4" w:space="0" w:color="000001"/>
+              <w:bottom w:val="single" w:sz="4" w:space="0" w:color="000001"/>
+              <w:right w:val="single" w:sz="4" w:space="0" w:color="000001"/>
+            </w:tcBorders>
+            <w:shd w:val="clear" w:color="auto" w:fill="FFFFFF"/>
+            <w:tcMar>
+              <w:left w:w="60" w:type="dxa"/>
+            </w:tcMar>
+            <w:vAlign w:val="center"/>
+          </w:tcPr>
+          <w:p>
+            <w:pPr>
+              <w:pStyle w:val="CorpsA"/>
+              <w:jc w:val="center"/>
+              <w:rPr>
+                <w:rFonts w:ascii="Open Sans" w:hAnsi="Open Sans" w:cs="Open Sans"/>
+                <w:sz w:val="22"/>
+                <w:szCs w:val="22"/>
               </w:rPr>
             </w:pPr>
           </w:p>
         </w:tc>
         <w:tc>
           <w:tcPr>
-            <w:tcW w:w="1344" w:type="dxa"/>
+            <w:tcW w:w="1298" w:type="dxa"/>
             <w:tcBorders>
               <w:top w:val="single" w:sz="4" w:space="0" w:color="000001"/>
               <w:left w:val="single" w:sz="4" w:space="0" w:color="000001"/>
               <w:bottom w:val="single" w:sz="4" w:space="0" w:color="000001"/>
               <w:right w:val="single" w:sz="4" w:space="0" w:color="000001"/>
             </w:tcBorders>
-            <w:shd w:val="clear" w:color="auto" w:fill="auto"/>
+            <w:shd w:val="clear" w:color="auto" w:fill="FFFFFF"/>
             <w:tcMar>
-              <w:left w:w="65" w:type="dxa"/>
+              <w:left w:w="60" w:type="dxa"/>
             </w:tcMar>
+            <w:vAlign w:val="center"/>
           </w:tcPr>
           <w:p>
             <w:pPr>
-              <w:jc w:val="both"/>
+              <w:jc w:val="center"/>
               <w:rPr>
                 <w:rFonts w:ascii="Open Sans" w:hAnsi="Open Sans" w:cs="Open Sans"/>
                 <w:sz w:val="22"/>
-                <w:lang w:val="fr-FR"/>
+                <w:szCs w:val="22"/>
               </w:rPr>
             </w:pPr>
+            <w:r>
+              <w:rPr>
+                <w:rFonts w:ascii="Open Sans" w:hAnsi="Open Sans" w:cs="Open Sans"/>
+                <w:sz w:val="22"/>
+                <w:szCs w:val="22"/>
+              </w:rPr>
+              <w:t>-</w:t>
+            </w:r>
           </w:p>
         </w:tc>
         <w:tc>
           <w:tcPr>
-            <w:tcW w:w="1628" w:type="dxa"/>
+            <w:tcW w:w="2062" w:type="dxa"/>
             <w:tcBorders>
               <w:top w:val="single" w:sz="4" w:space="0" w:color="000001"/>
               <w:left w:val="single" w:sz="4" w:space="0" w:color="000001"/>
               <w:bottom w:val="single" w:sz="4" w:space="0" w:color="000001"/>
               <w:right w:val="single" w:sz="4" w:space="0" w:color="000001"/>
             </w:tcBorders>
-            <w:shd w:val="clear" w:color="auto" w:fill="auto"/>
+            <w:shd w:val="clear" w:color="auto" w:fill="FFFFFF"/>
             <w:tcMar>
-              <w:left w:w="65" w:type="dxa"/>
+              <w:left w:w="60" w:type="dxa"/>
             </w:tcMar>
+            <w:vAlign w:val="center"/>
           </w:tcPr>
           <w:p>
             <w:pPr>
-              <w:pStyle w:val="CorpsA"/>
+              <w:jc w:val="center"/>
               <w:rPr>
                 <w:rFonts w:ascii="Open Sans" w:hAnsi="Open Sans" w:cs="Open Sans"/>
                 <w:sz w:val="22"/>
+                <w:szCs w:val="22"/>
               </w:rPr>
             </w:pPr>
             <w:r>
               <w:rPr>
-                <w:rFonts w:ascii="Open Sans" w:eastAsia="Arial Unicode MS" w:hAnsi="Open Sans" w:cs="Open Sans"/>
-                <w:sz w:val="22"/>
-              </w:rPr>
-              <w:t>15*1,25*10,</w:t>
-            </w:r>
-            <w:r>
-              <w:rPr>
-                <w:rFonts w:ascii="Open Sans" w:eastAsia="Arial Unicode MS" w:hAnsi="Open Sans" w:cs="Open Sans"/>
-                <w:sz w:val="22"/>
-              </w:rPr>
-              <w:t>15</w:t>
+                <w:rFonts w:ascii="Open Sans" w:hAnsi="Open Sans" w:cs="Open Sans"/>
+                <w:sz w:val="22"/>
+                <w:szCs w:val="22"/>
+              </w:rPr>
+              <w:t>190, 31 €</w:t>
             </w:r>
           </w:p>
         </w:tc>
         <w:tc>
           <w:tcPr>
-            <w:tcW w:w="1751" w:type="dxa"/>
+            <w:tcW w:w="2053" w:type="dxa"/>
             <w:tcBorders>
               <w:top w:val="single" w:sz="4" w:space="0" w:color="000001"/>
               <w:left w:val="single" w:sz="4" w:space="0" w:color="000001"/>
               <w:bottom w:val="single" w:sz="4" w:space="0" w:color="000001"/>
               <w:right w:val="single" w:sz="4" w:space="0" w:color="000001"/>
             </w:tcBorders>
-            <w:shd w:val="clear" w:color="auto" w:fill="auto"/>
+            <w:shd w:val="clear" w:color="auto" w:fill="FFFFFF"/>
             <w:tcMar>
-              <w:left w:w="65" w:type="dxa"/>
+              <w:left w:w="60" w:type="dxa"/>
             </w:tcMar>
+            <w:vAlign w:val="center"/>
           </w:tcPr>
           <w:p>
             <w:pPr>
-              <w:pStyle w:val="CorpsA"/>
+              <w:jc w:val="center"/>
               <w:rPr>
                 <w:rFonts w:ascii="Open Sans" w:hAnsi="Open Sans" w:cs="Open Sans"/>
                 <w:sz w:val="22"/>
+                <w:szCs w:val="22"/>
               </w:rPr>
             </w:pPr>
             <w:r>
               <w:rPr>
-                <w:rFonts w:ascii="Open Sans" w:eastAsia="Arial Unicode MS" w:hAnsi="Open Sans" w:cs="Open Sans"/>
-                <w:sz w:val="22"/>
-              </w:rPr>
-              <w:t>3*10,</w:t>
+                <w:rFonts w:ascii="Open Sans" w:hAnsi="Open Sans" w:cs="Open Sans"/>
+                <w:sz w:val="22"/>
+                <w:szCs w:val="22"/>
+              </w:rPr>
+              <w:t>15, 22 €</w:t>
             </w:r>
+          </w:p>
+        </w:tc>
+        <w:tc>
+          <w:tcPr>
+            <w:tcW w:w="2804" w:type="dxa"/>
+            <w:tcBorders>
+              <w:top w:val="single" w:sz="4" w:space="0" w:color="000001"/>
+              <w:left w:val="single" w:sz="4" w:space="0" w:color="000001"/>
+              <w:bottom w:val="single" w:sz="4" w:space="0" w:color="000001"/>
+              <w:right w:val="single" w:sz="4" w:space="0" w:color="000001"/>
+            </w:tcBorders>
+            <w:shd w:val="clear" w:color="auto" w:fill="FFFFFF"/>
+            <w:vAlign w:val="center"/>
+          </w:tcPr>
+          <w:p>
+            <w:pPr>
+              <w:jc w:val="center"/>
+              <w:rPr>
+                <w:rFonts w:ascii="Open Sans" w:hAnsi="Open Sans" w:cs="Open Sans"/>
+                <w:sz w:val="22"/>
+                <w:szCs w:val="22"/>
+              </w:rPr>
+            </w:pPr>
             <w:r>
               <w:rPr>
-                <w:rFonts w:ascii="Open Sans" w:eastAsia="Arial Unicode MS" w:hAnsi="Open Sans" w:cs="Open Sans"/>
-                <w:sz w:val="22"/>
-              </w:rPr>
-              <w:t>15</w:t>
-            </w:r>
-            <w:r>
-              <w:rPr>
-                <w:rFonts w:ascii="Open Sans" w:eastAsia="Arial Unicode MS" w:hAnsi="Open Sans" w:cs="Open Sans"/>
-                <w:sz w:val="22"/>
-              </w:rPr>
-              <w:t>*1,50</w:t>
+                <w:rFonts w:ascii="Open Sans" w:hAnsi="Open Sans" w:cs="Open Sans"/>
+                <w:sz w:val="22"/>
+                <w:szCs w:val="22"/>
+              </w:rPr>
+              <w:t>-</w:t>
             </w:r>
           </w:p>
         </w:tc>
@@ -2650,24 +2562,13 @@
     <w:p>
       <w:pPr>
         <w:pStyle w:val="CorpsA"/>
-        <w:widowControl w:val="0"/>
-        <w:ind w:left="432" w:hanging="432"/>
         <w:jc w:val="both"/>
         <w:rPr>
           <w:rFonts w:ascii="Open Sans" w:hAnsi="Open Sans" w:cs="Open Sans"/>
           <w:color w:val="3F6797"/>
+          <w:sz w:val="22"/>
+          <w:szCs w:val="22"/>
           <w:u w:color="3F6797"/>
-        </w:rPr>
-      </w:pPr>
-    </w:p>
-    <w:p>
-      <w:pPr>
-        <w:pStyle w:val="CorpsA"/>
-        <w:widowControl w:val="0"/>
-        <w:ind w:left="324" w:hanging="324"/>
-        <w:jc w:val="both"/>
-        <w:rPr>
-          <w:rFonts w:ascii="Open Sans" w:hAnsi="Open Sans" w:cs="Open Sans"/>
         </w:rPr>
       </w:pPr>
     </w:p>
@@ -2828,7 +2729,7 @@
     <w:lsdException w:name="List Number 3" w:semiHidden="1" w:unhideWhenUsed="1"/>
     <w:lsdException w:name="List Number 4" w:semiHidden="1" w:unhideWhenUsed="1"/>
     <w:lsdException w:name="List Number 5" w:semiHidden="1" w:unhideWhenUsed="1"/>
-    <w:lsdException w:name="Title" w:uiPriority="10" w:qFormat="1"/>
+    <w:lsdException w:name="Title" w:uiPriority="0" w:qFormat="1"/>
     <w:lsdException w:name="Closing" w:semiHidden="1" w:unhideWhenUsed="1"/>
     <w:lsdException w:name="Signature" w:semiHidden="1" w:unhideWhenUsed="1"/>
     <w:lsdException w:name="Default Paragraph Font" w:semiHidden="1" w:uiPriority="1" w:unhideWhenUsed="1"/>
@@ -3217,6 +3118,7 @@
     <w:name w:val="Title"/>
     <w:basedOn w:val="CorpsA"/>
     <w:next w:val="Corpsdetexte"/>
+    <w:link w:val="TitreCar"/>
     <w:qFormat/>
     <w:rsid w:val="005F3A62"/>
     <w:rPr>
@@ -3501,6 +3403,22 @@
       <w:lang w:val="en-US" w:eastAsia="en-US" w:bidi="ar-SA"/>
     </w:rPr>
   </w:style>
+  <w:style w:type="character" w:customStyle="1" w:styleId="TitreCar">
+    <w:name w:val="Titre Car"/>
+    <w:basedOn w:val="Policepardfaut"/>
+    <w:link w:val="Titre"/>
+    <w:rsid w:val="005D7E67"/>
+    <w:rPr>
+      <w:rFonts w:ascii="Open Sans" w:hAnsi="Open Sans" w:cs="Open Sans"/>
+      <w:b/>
+      <w:bCs/>
+      <w:i/>
+      <w:color w:val="000000"/>
+      <w:sz w:val="22"/>
+      <w:szCs w:val="24"/>
+      <w:u w:color="000000"/>
+    </w:rPr>
+  </w:style>
 </w:styles>
 </file>
 

</xml_diff>

<commit_message>
Add files via upload (#2703)
Modif de contenu suite à jurisprudence ( remise des bulletins de salaire rectifiés => du BS rectificatif)
</commit_message>
<xml_diff>
--- a/packages/code-du-travail-data/dataset/courrier-type/docx/reclamation_des_heures_sup.docx
+++ b/packages/code-du-travail-data/dataset/courrier-type/docx/reclamation_des_heures_sup.docx
@@ -10,8 +10,6 @@
           <w:szCs w:val="22"/>
         </w:rPr>
       </w:pPr>
-      <w:bookmarkStart w:id="0" w:name="_GoBack"/>
-      <w:bookmarkEnd w:id="0"/>
     </w:p>
     <w:p>
       <w:pPr>
@@ -88,10 +86,7 @@
         <w:pStyle w:val="destinataire"/>
       </w:pPr>
       <w:r>
-        <w:t xml:space="preserve">« M. /Mme », « Prénom de l’employeur », « Nom de </w:t>
-      </w:r>
-      <w:r>
-        <w:t>l’employeur »</w:t>
+        <w:t>« M. /Mme », « Prénom de l’employeur », « Nom de l’employeur »</w:t>
       </w:r>
     </w:p>
     <w:p>
@@ -128,39 +123,7 @@
           <w:sz w:val="22"/>
           <w:szCs w:val="22"/>
         </w:rPr>
-        <w:t xml:space="preserve">« Lettre recommandée avec accusé de réception n° 1 A XXX </w:t>
-      </w:r>
-      <w:proofErr w:type="spellStart"/>
-      <w:r>
-        <w:rPr>
-          <w:sz w:val="22"/>
-          <w:szCs w:val="22"/>
-        </w:rPr>
-        <w:t>XXX</w:t>
-      </w:r>
-      <w:proofErr w:type="spellEnd"/>
-      <w:r>
-        <w:rPr>
-          <w:sz w:val="22"/>
-          <w:szCs w:val="22"/>
-        </w:rPr>
-        <w:t xml:space="preserve"> </w:t>
-      </w:r>
-      <w:proofErr w:type="spellStart"/>
-      <w:r>
-        <w:rPr>
-          <w:sz w:val="22"/>
-          <w:szCs w:val="22"/>
-        </w:rPr>
-        <w:t>XXX</w:t>
-      </w:r>
-      <w:proofErr w:type="spellEnd"/>
-      <w:r>
-        <w:rPr>
-          <w:sz w:val="22"/>
-          <w:szCs w:val="22"/>
-        </w:rPr>
-        <w:t xml:space="preserve"> X /</w:t>
+        <w:t>« Lettre recommandée avec accusé de réception n° 1 A XXX XXX XXX X /</w:t>
       </w:r>
     </w:p>
     <w:p>
@@ -354,14 +317,7 @@
           <w:sz w:val="22"/>
           <w:szCs w:val="22"/>
         </w:rPr>
-        <w:t xml:space="preserve">[Lorsque les heures supplémentaires et leurs majorations font l’objet d’un </w:t>
-      </w:r>
-      <w:r>
-        <w:rPr>
-          <w:sz w:val="22"/>
-          <w:szCs w:val="22"/>
-        </w:rPr>
-        <w:t>paiement, ajouter :]</w:t>
+        <w:t>[Lorsque les heures supplémentaires et leurs majorations font l’objet d’un paiement, ajouter :]</w:t>
       </w:r>
     </w:p>
     <w:p>
@@ -411,14 +367,7 @@
           <w:rFonts w:ascii="Open Sans" w:eastAsia="Arial Unicode MS" w:hAnsi="Open Sans" w:cs="Open Sans"/>
           <w:sz w:val="22"/>
         </w:rPr>
-        <w:t>Or à ce jour, je n’</w:t>
-      </w:r>
-      <w:r>
-        <w:rPr>
-          <w:rFonts w:ascii="Open Sans" w:eastAsia="Arial Unicode MS" w:hAnsi="Open Sans" w:cs="Open Sans"/>
-          <w:sz w:val="22"/>
-        </w:rPr>
-        <w:t>ai pas pu récupérer ces heures supplémentaires sous forme de repos.</w:t>
+        <w:t>Or à ce jour, je n’ai pas pu récupérer ces heures supplémentaires sous forme de repos.</w:t>
       </w:r>
     </w:p>
     <w:p>
@@ -447,14 +396,7 @@
           <w:rFonts w:ascii="Open Sans" w:eastAsia="Arial Unicode MS" w:hAnsi="Open Sans" w:cs="Open Sans"/>
           <w:sz w:val="22"/>
         </w:rPr>
-        <w:t>Or à ce jour, mes bulletins de paie ne font apparaître aucun règlement de ces heur</w:t>
-      </w:r>
-      <w:r>
-        <w:rPr>
-          <w:rFonts w:ascii="Open Sans" w:eastAsia="Arial Unicode MS" w:hAnsi="Open Sans" w:cs="Open Sans"/>
-          <w:sz w:val="22"/>
-        </w:rPr>
-        <w:t>es, que je n’ai pas non plus récupérées.</w:t>
+        <w:t>Or à ce jour, mes bulletins de paie ne font apparaître aucun règlement de ces heures, que je n’ai pas non plus récupérées.</w:t>
       </w:r>
     </w:p>
     <w:p>
@@ -510,14 +452,7 @@
           <w:rFonts w:ascii="Open Sans" w:eastAsia="Arial Unicode MS" w:hAnsi="Open Sans" w:cs="Open Sans"/>
           <w:sz w:val="22"/>
         </w:rPr>
-        <w:t>Par la présente, je vous demande donc de bien vouloir me</w:t>
-      </w:r>
-      <w:r>
-        <w:rPr>
-          <w:rFonts w:ascii="Open Sans" w:eastAsia="Arial Unicode MS" w:hAnsi="Open Sans" w:cs="Open Sans"/>
-          <w:sz w:val="22"/>
-        </w:rPr>
-        <w:t xml:space="preserve"> faire parvenir la somme de </w:t>
+        <w:t xml:space="preserve">Par la présente, je vous demande donc de bien vouloir me faire parvenir la somme de </w:t>
       </w:r>
       <w:r>
         <w:rPr>
@@ -548,7 +483,49 @@
           <w:color w:val="4D73B8"/>
           <w:sz w:val="22"/>
         </w:rPr>
-        <w:t xml:space="preserve">« le (les) bulletin/s de paie rectifiés » </w:t>
+        <w:t>« </w:t>
+      </w:r>
+      <w:r>
+        <w:rPr>
+          <w:rFonts w:ascii="Open Sans" w:eastAsia="Arial Unicode MS" w:hAnsi="Open Sans" w:cs="Open Sans"/>
+          <w:color w:val="4D73B8"/>
+          <w:sz w:val="22"/>
+        </w:rPr>
+        <w:t>un</w:t>
+      </w:r>
+      <w:r>
+        <w:rPr>
+          <w:rFonts w:ascii="Open Sans" w:eastAsia="Arial Unicode MS" w:hAnsi="Open Sans" w:cs="Open Sans"/>
+          <w:color w:val="4D73B8"/>
+          <w:sz w:val="22"/>
+        </w:rPr>
+        <w:t xml:space="preserve"> bulletin de paie rectifi</w:t>
+      </w:r>
+      <w:r>
+        <w:rPr>
+          <w:rFonts w:ascii="Open Sans" w:eastAsia="Arial Unicode MS" w:hAnsi="Open Sans" w:cs="Open Sans"/>
+          <w:color w:val="4D73B8"/>
+          <w:sz w:val="22"/>
+        </w:rPr>
+        <w:t xml:space="preserve">catif couvrant toute la période </w:t>
+      </w:r>
+      <w:bookmarkStart w:id="0" w:name="_GoBack"/>
+      <w:bookmarkEnd w:id="0"/>
+      <w:r>
+        <w:rPr>
+          <w:rFonts w:ascii="Open Sans" w:eastAsia="Arial Unicode MS" w:hAnsi="Open Sans" w:cs="Open Sans"/>
+          <w:color w:val="4D73B8"/>
+          <w:sz w:val="22"/>
+        </w:rPr>
+        <w:t>concernée »</w:t>
+      </w:r>
+      <w:r>
+        <w:rPr>
+          <w:rFonts w:ascii="Open Sans" w:eastAsia="Arial Unicode MS" w:hAnsi="Open Sans" w:cs="Open Sans"/>
+          <w:color w:val="4D73B8"/>
+          <w:sz w:val="22"/>
+        </w:rPr>
+        <w:t xml:space="preserve"> </w:t>
       </w:r>
       <w:r>
         <w:rPr>
@@ -576,14 +553,7 @@
           <w:rFonts w:ascii="Open Sans" w:eastAsia="Arial Unicode MS" w:hAnsi="Open Sans" w:cs="Open Sans"/>
           <w:sz w:val="22"/>
         </w:rPr>
-        <w:t>À défaut, je me verrai dans l’obligation de saisir le Conseil des Prud’hommes pour obteni</w:t>
-      </w:r>
-      <w:r>
-        <w:rPr>
-          <w:rFonts w:ascii="Open Sans" w:eastAsia="Arial Unicode MS" w:hAnsi="Open Sans" w:cs="Open Sans"/>
-          <w:sz w:val="22"/>
-        </w:rPr>
-        <w:t>r régularisation et réparation du préjudice subi par des dommages et intérêts.</w:t>
+        <w:t>À défaut, je me verrai dans l’obligation de saisir le Conseil des Prud’hommes pour obtenir régularisation et réparation du préjudice subi par des dommages et intérêts.</w:t>
       </w:r>
     </w:p>
     <w:p>
@@ -617,30 +587,7 @@
           <w:rFonts w:ascii="Open Sans" w:hAnsi="Open Sans" w:cs="Open Sans"/>
           <w:sz w:val="22"/>
         </w:rPr>
-        <w:t>Ces heures supplémentaires ouvrent également droit à des contrepar</w:t>
-      </w:r>
-      <w:r>
-        <w:rPr>
-          <w:rFonts w:ascii="Open Sans" w:hAnsi="Open Sans" w:cs="Open Sans"/>
-          <w:sz w:val="22"/>
-        </w:rPr>
-        <w:t xml:space="preserve">ties sous forme de </w:t>
-      </w:r>
-      <w:proofErr w:type="gramStart"/>
-      <w:r>
-        <w:rPr>
-          <w:rFonts w:ascii="Open Sans" w:hAnsi="Open Sans" w:cs="Open Sans"/>
-          <w:sz w:val="22"/>
-        </w:rPr>
-        <w:t>repos</w:t>
-      </w:r>
-      <w:proofErr w:type="gramEnd"/>
-      <w:r>
-        <w:rPr>
-          <w:rFonts w:ascii="Open Sans" w:hAnsi="Open Sans" w:cs="Open Sans"/>
-          <w:sz w:val="22"/>
-        </w:rPr>
-        <w:t>, dont je n’ai pu bénéficier. Je vous demande de pouvoir bénéficier de ces heures.</w:t>
+        <w:t>Ces heures supplémentaires ouvrent également droit à des contreparties sous forme de repos, dont je n’ai pu bénéficier. Je vous demande de pouvoir bénéficier de ces heures.</w:t>
       </w:r>
     </w:p>
     <w:p>
@@ -660,14 +607,7 @@
           <w:rFonts w:ascii="Open Sans" w:hAnsi="Open Sans" w:cs="Arial"/>
           <w:sz w:val="22"/>
         </w:rPr>
-        <w:t xml:space="preserve">Je vous informe, que copie de ce courrier est transmise à l’inspection du travail, à qui je sollicite, par ailleurs l’intervention dans </w:t>
-      </w:r>
-      <w:r>
-        <w:rPr>
-          <w:rFonts w:ascii="Open Sans" w:hAnsi="Open Sans" w:cs="Arial"/>
-          <w:sz w:val="22"/>
-        </w:rPr>
-        <w:t xml:space="preserve">ce dossier. </w:t>
+        <w:t xml:space="preserve">Je vous informe, que copie de ce courrier est transmise à l’inspection du travail, à qui je sollicite, par ailleurs l’intervention dans ce dossier. </w:t>
       </w:r>
     </w:p>
     <w:p>
@@ -774,12 +714,6 @@
         <w:gridCol w:w="2804"/>
       </w:tblGrid>
       <w:tr>
-        <w:tblPrEx>
-          <w:tblCellMar>
-            <w:top w:w="0" w:type="dxa"/>
-            <w:bottom w:w="0" w:type="dxa"/>
-          </w:tblCellMar>
-        </w:tblPrEx>
         <w:trPr>
           <w:trHeight w:val="968"/>
         </w:trPr>
@@ -915,14 +849,7 @@
                 <w:i w:val="0"/>
                 <w:szCs w:val="22"/>
               </w:rPr>
-              <w:t xml:space="preserve">36 h à </w:t>
-            </w:r>
-            <w:r>
-              <w:rPr>
-                <w:i w:val="0"/>
-                <w:szCs w:val="22"/>
-              </w:rPr>
-              <w:t>43 h</w:t>
+              <w:t>36 h à 43 h</w:t>
             </w:r>
           </w:p>
         </w:tc>
@@ -996,12 +923,6 @@
         </w:tc>
       </w:tr>
       <w:tr>
-        <w:tblPrEx>
-          <w:tblCellMar>
-            <w:top w:w="0" w:type="dxa"/>
-            <w:bottom w:w="0" w:type="dxa"/>
-          </w:tblCellMar>
-        </w:tblPrEx>
         <w:trPr>
           <w:trHeight w:val="968"/>
         </w:trPr>
@@ -1114,83 +1035,69 @@
                 <w:i w:val="0"/>
                 <w:szCs w:val="22"/>
               </w:rPr>
-              <w:t>La majoration est celle prévue par le code du travail. Mais votre accord collectif peut prévoir une majoration dif</w:t>
-            </w:r>
-            <w:r>
+              <w:t>La majoration est celle prévue par le code du travail. Mais votre accord collectif peut prévoir une majoration différente, qui s’appliquera.</w:t>
+            </w:r>
+          </w:p>
+        </w:tc>
+        <w:tc>
+          <w:tcPr>
+            <w:tcW w:w="2804" w:type="dxa"/>
+            <w:tcBorders>
+              <w:top w:val="single" w:sz="4" w:space="0" w:color="000001"/>
+              <w:left w:val="single" w:sz="4" w:space="0" w:color="000001"/>
+              <w:bottom w:val="single" w:sz="4" w:space="0" w:color="000001"/>
+              <w:right w:val="single" w:sz="4" w:space="0" w:color="000001"/>
+            </w:tcBorders>
+            <w:shd w:val="clear" w:color="auto" w:fill="FFFFFF"/>
+            <w:tcMar>
+              <w:top w:w="80" w:type="dxa"/>
+              <w:left w:w="60" w:type="dxa"/>
+              <w:bottom w:w="80" w:type="dxa"/>
+              <w:right w:w="80" w:type="dxa"/>
+            </w:tcMar>
+            <w:vAlign w:val="center"/>
+          </w:tcPr>
+          <w:p>
+            <w:pPr>
+              <w:pStyle w:val="Titre"/>
+              <w:jc w:val="center"/>
               <w:rPr>
                 <w:b w:val="0"/>
                 <w:i w:val="0"/>
                 <w:szCs w:val="22"/>
               </w:rPr>
-              <w:t>férente, qui s’appliquera.</w:t>
-            </w:r>
-          </w:p>
-        </w:tc>
-        <w:tc>
-          <w:tcPr>
-            <w:tcW w:w="2804" w:type="dxa"/>
-            <w:tcBorders>
-              <w:top w:val="single" w:sz="4" w:space="0" w:color="000001"/>
-              <w:left w:val="single" w:sz="4" w:space="0" w:color="000001"/>
-              <w:bottom w:val="single" w:sz="4" w:space="0" w:color="000001"/>
-              <w:right w:val="single" w:sz="4" w:space="0" w:color="000001"/>
-            </w:tcBorders>
-            <w:shd w:val="clear" w:color="auto" w:fill="FFFFFF"/>
-            <w:tcMar>
-              <w:top w:w="80" w:type="dxa"/>
-              <w:left w:w="60" w:type="dxa"/>
-              <w:bottom w:w="80" w:type="dxa"/>
-              <w:right w:w="80" w:type="dxa"/>
-            </w:tcMar>
-            <w:vAlign w:val="center"/>
-          </w:tcPr>
-          <w:p>
-            <w:pPr>
-              <w:pStyle w:val="Titre"/>
-              <w:jc w:val="center"/>
+            </w:pPr>
+            <w:r>
               <w:rPr>
                 <w:b w:val="0"/>
                 <w:i w:val="0"/>
                 <w:szCs w:val="22"/>
               </w:rPr>
-            </w:pPr>
-            <w:r>
+              <w:t xml:space="preserve">Le taux horaire est inscrit sur le bulletin de paie. </w:t>
+            </w:r>
+          </w:p>
+          <w:p>
+            <w:pPr>
+              <w:pStyle w:val="Titre"/>
+              <w:jc w:val="center"/>
               <w:rPr>
                 <w:b w:val="0"/>
                 <w:i w:val="0"/>
                 <w:szCs w:val="22"/>
               </w:rPr>
-              <w:t xml:space="preserve">Le taux horaire est inscrit sur le bulletin de paie. </w:t>
-            </w:r>
-          </w:p>
-          <w:p>
-            <w:pPr>
-              <w:pStyle w:val="Titre"/>
-              <w:jc w:val="center"/>
+            </w:pPr>
+            <w:r>
               <w:rPr>
                 <w:b w:val="0"/>
                 <w:i w:val="0"/>
                 <w:szCs w:val="22"/>
               </w:rPr>
-            </w:pPr>
-            <w:r>
-              <w:rPr>
-                <w:b w:val="0"/>
-                <w:i w:val="0"/>
-                <w:szCs w:val="22"/>
-              </w:rPr>
               <w:t>Ci-dessous, il s’agit du SMIC.</w:t>
             </w:r>
           </w:p>
         </w:tc>
       </w:tr>
       <w:tr>
-        <w:tblPrEx>
-          <w:tblCellMar>
-            <w:top w:w="0" w:type="dxa"/>
-            <w:bottom w:w="0" w:type="dxa"/>
-          </w:tblCellMar>
-        </w:tblPrEx>
         <w:trPr>
           <w:trHeight w:val="968"/>
         </w:trPr>
@@ -1367,12 +1274,6 @@
         </w:tc>
       </w:tr>
       <w:tr>
-        <w:tblPrEx>
-          <w:tblCellMar>
-            <w:top w:w="0" w:type="dxa"/>
-            <w:bottom w:w="0" w:type="dxa"/>
-          </w:tblCellMar>
-        </w:tblPrEx>
         <w:trPr>
           <w:trHeight w:val="640"/>
         </w:trPr>
@@ -1568,12 +1469,6 @@
         </w:tc>
       </w:tr>
       <w:tr>
-        <w:tblPrEx>
-          <w:tblCellMar>
-            <w:top w:w="0" w:type="dxa"/>
-            <w:bottom w:w="0" w:type="dxa"/>
-          </w:tblCellMar>
-        </w:tblPrEx>
         <w:trPr>
           <w:trHeight w:val="340"/>
         </w:trPr>
@@ -1610,25 +1505,7 @@
                 <w:sz w:val="22"/>
                 <w:szCs w:val="22"/>
               </w:rPr>
-              <w:t xml:space="preserve">Ex : 13  au 17 </w:t>
-            </w:r>
-            <w:proofErr w:type="spellStart"/>
-            <w:r>
-              <w:rPr>
-                <w:rFonts w:ascii="Open Sans" w:hAnsi="Open Sans" w:cs="Open Sans"/>
-                <w:sz w:val="22"/>
-                <w:szCs w:val="22"/>
-              </w:rPr>
-              <w:t>janvier</w:t>
-            </w:r>
-            <w:proofErr w:type="spellEnd"/>
-            <w:r>
-              <w:rPr>
-                <w:rFonts w:ascii="Open Sans" w:hAnsi="Open Sans" w:cs="Open Sans"/>
-                <w:sz w:val="22"/>
-                <w:szCs w:val="22"/>
-              </w:rPr>
-              <w:t xml:space="preserve"> 2020</w:t>
+              <w:t>Ex : 13  au 17 janvier 2020</w:t>
             </w:r>
           </w:p>
         </w:tc>
@@ -1782,12 +1659,6 @@
         </w:tc>
       </w:tr>
       <w:tr>
-        <w:tblPrEx>
-          <w:tblCellMar>
-            <w:top w:w="0" w:type="dxa"/>
-            <w:bottom w:w="0" w:type="dxa"/>
-          </w:tblCellMar>
-        </w:tblPrEx>
         <w:trPr>
           <w:trHeight w:val="340"/>
         </w:trPr>
@@ -1987,12 +1858,6 @@
         </w:tc>
       </w:tr>
       <w:tr>
-        <w:tblPrEx>
-          <w:tblCellMar>
-            <w:top w:w="0" w:type="dxa"/>
-            <w:bottom w:w="0" w:type="dxa"/>
-          </w:tblCellMar>
-        </w:tblPrEx>
         <w:trPr>
           <w:trHeight w:val="340"/>
         </w:trPr>
@@ -2204,12 +2069,6 @@
         </w:tc>
       </w:tr>
       <w:tr>
-        <w:tblPrEx>
-          <w:tblCellMar>
-            <w:top w:w="0" w:type="dxa"/>
-            <w:bottom w:w="0" w:type="dxa"/>
-          </w:tblCellMar>
-        </w:tblPrEx>
         <w:trPr>
           <w:trHeight w:val="340"/>
         </w:trPr>

</xml_diff>